<commit_message>
Add previos lab reports
</commit_message>
<xml_diff>
--- a/labs/lab03/report/Л03_Обрезкова_отчет.docx
+++ b/labs/lab03/report/Л03_Обрезкова_отчет.docx
@@ -223,6 +223,7 @@
           <w:caps/>
           <w:color w:val="000000"/>
           <w:sz w:val="32"/>
+          <w:lang w:val="ru-RU"/>
         </w:rPr>
       </w:pPr>
       <w:r>
@@ -3730,7 +3731,6 @@
           <w:rFonts w:ascii="Times New Roman"/>
           <w:sz w:val="28"/>
           <w:szCs w:val="28"/>
-          <w:lang w:val="ru-RU"/>
         </w:rPr>
       </w:pPr>
       <w:r>
@@ -3746,7 +3746,6 @@
           <w:rFonts w:ascii="Times New Roman"/>
           <w:sz w:val="28"/>
           <w:szCs w:val="28"/>
-          <w:lang w:val="ru-RU"/>
         </w:rPr>
         <w:t xml:space="preserve"> </w:t>
       </w:r>
@@ -3763,7 +3762,6 @@
           <w:rFonts w:ascii="Times New Roman"/>
           <w:sz w:val="28"/>
           <w:szCs w:val="28"/>
-          <w:lang w:val="ru-RU"/>
         </w:rPr>
         <w:t xml:space="preserve"> </w:t>
       </w:r>
@@ -3784,7 +3782,6 @@
           <w:rFonts w:ascii="Times New Roman"/>
           <w:sz w:val="28"/>
           <w:szCs w:val="28"/>
-          <w:lang w:val="ru-RU"/>
         </w:rPr>
       </w:pPr>
       <w:r>
@@ -3800,7 +3797,6 @@
           <w:rFonts w:ascii="Times New Roman"/>
           <w:sz w:val="28"/>
           <w:szCs w:val="28"/>
-          <w:lang w:val="ru-RU"/>
         </w:rPr>
         <w:t xml:space="preserve"> </w:t>
       </w:r>
@@ -3817,7 +3813,6 @@
           <w:rFonts w:ascii="Times New Roman"/>
           <w:sz w:val="28"/>
           <w:szCs w:val="28"/>
-          <w:lang w:val="ru-RU"/>
         </w:rPr>
         <w:t xml:space="preserve"> </w:t>
       </w:r>
@@ -3834,7 +3829,6 @@
           <w:rFonts w:ascii="Times New Roman"/>
           <w:sz w:val="28"/>
           <w:szCs w:val="28"/>
-          <w:lang w:val="ru-RU"/>
         </w:rPr>
         <w:t xml:space="preserve"> </w:t>
       </w:r>
@@ -4298,7 +4292,6 @@
           <w:rFonts w:ascii="Times New Roman"/>
           <w:sz w:val="28"/>
           <w:szCs w:val="28"/>
-          <w:lang w:val="ru-RU"/>
         </w:rPr>
       </w:pPr>
       <w:r>
@@ -4314,7 +4307,6 @@
           <w:rFonts w:ascii="Times New Roman"/>
           <w:sz w:val="28"/>
           <w:szCs w:val="28"/>
-          <w:lang w:val="ru-RU"/>
         </w:rPr>
         <w:t xml:space="preserve"> </w:t>
       </w:r>
@@ -4331,7 +4323,6 @@
           <w:rFonts w:ascii="Times New Roman"/>
           <w:sz w:val="28"/>
           <w:szCs w:val="28"/>
-          <w:lang w:val="ru-RU"/>
         </w:rPr>
         <w:t xml:space="preserve"> -</w:t>
       </w:r>
@@ -4348,7 +4339,6 @@
           <w:rFonts w:ascii="Times New Roman"/>
           <w:sz w:val="28"/>
           <w:szCs w:val="28"/>
-          <w:lang w:val="ru-RU"/>
         </w:rPr>
         <w:t xml:space="preserve"> "</w:t>
       </w:r>
@@ -4365,7 +4355,6 @@
           <w:rFonts w:ascii="Times New Roman"/>
           <w:sz w:val="28"/>
           <w:szCs w:val="28"/>
-          <w:lang w:val="ru-RU"/>
         </w:rPr>
         <w:t xml:space="preserve"> </w:t>
       </w:r>
@@ -4382,7 +4371,6 @@
           <w:rFonts w:ascii="Times New Roman"/>
           <w:sz w:val="28"/>
           <w:szCs w:val="28"/>
-          <w:lang w:val="ru-RU"/>
         </w:rPr>
         <w:t xml:space="preserve"> </w:t>
       </w:r>
@@ -4399,7 +4387,6 @@
           <w:rFonts w:ascii="Times New Roman"/>
           <w:sz w:val="28"/>
           <w:szCs w:val="28"/>
-          <w:lang w:val="ru-RU"/>
         </w:rPr>
         <w:t xml:space="preserve">" </w:t>
       </w:r>
@@ -4433,7 +4420,6 @@
           <w:rFonts w:ascii="Times New Roman"/>
           <w:sz w:val="28"/>
           <w:szCs w:val="28"/>
-          <w:lang w:val="ru-RU"/>
         </w:rPr>
       </w:pPr>
       <w:r>
@@ -4487,7 +4473,6 @@
           <w:rFonts w:ascii="Times New Roman"/>
           <w:sz w:val="28"/>
           <w:szCs w:val="28"/>
-          <w:lang w:val="ru-RU"/>
         </w:rPr>
       </w:pPr>
       <w:r>
@@ -4525,7 +4510,24 @@
           <w:sz w:val="28"/>
           <w:szCs w:val="28"/>
         </w:rPr>
-        <w:t>git p</w:t>
+        <w:t>git</w:t>
+      </w:r>
+      <w:r>
+        <w:rPr>
+          <w:rFonts w:ascii="Times New Roman"/>
+          <w:sz w:val="28"/>
+          <w:szCs w:val="28"/>
+          <w:lang w:val="ru-RU"/>
+        </w:rPr>
+        <w:t xml:space="preserve"> </w:t>
+      </w:r>
+      <w:r>
+        <w:rPr>
+          <w:rFonts w:ascii="Times New Roman"/>
+          <w:sz w:val="28"/>
+          <w:szCs w:val="28"/>
+        </w:rPr>
+        <w:t>p</w:t>
       </w:r>
     </w:p>
     <w:p>
@@ -4754,7 +4756,7 @@
           <w:lang w:val="ru-RU"/>
         </w:rPr>
       </w:pPr>
-      <w:bookmarkStart w:id="9" w:name="_Toc116739212"/>
+      <w:bookmarkStart w:id="9" w:name="_Toc116741169"/>
       <w:r>
         <w:rPr>
           <w:rFonts w:ascii="Times New Roman" w:hAnsi="Times New Roman"/>
@@ -4968,7 +4970,7 @@
           <w:lang w:val="ru-RU"/>
         </w:rPr>
       </w:pPr>
-      <w:bookmarkStart w:id="11" w:name="_Toc116739213"/>
+      <w:bookmarkStart w:id="11" w:name="_Toc116741170"/>
       <w:r>
         <w:rPr>
           <w:rFonts w:ascii="Times New Roman" w:hAnsi="Times New Roman"/>
@@ -5212,7 +5214,15 @@
           <w:rFonts w:ascii="Times New Roman"/>
           <w:szCs w:val="20"/>
         </w:rPr>
-        <w:t>utf-8</w:t>
+        <w:t>utf</w:t>
+      </w:r>
+      <w:r>
+        <w:rPr>
+          <w:rFonts w:ascii="Times New Roman"/>
+          <w:szCs w:val="20"/>
+          <w:lang w:val="ru-RU"/>
+        </w:rPr>
+        <w:t>-8</w:t>
       </w:r>
       <w:r>
         <w:rPr>
@@ -5336,6 +5346,7 @@
           <w:b w:val="0"/>
           <w:sz w:val="20"/>
           <w:szCs w:val="20"/>
+          <w:lang w:val="ru-RU"/>
         </w:rPr>
         <w:t>Рис. 4.2.3</w:t>
       </w:r>
@@ -5346,6 +5357,7 @@
           <w:b w:val="0"/>
           <w:sz w:val="20"/>
           <w:szCs w:val="20"/>
+          <w:lang w:val="ru-RU"/>
         </w:rPr>
         <w:t xml:space="preserve">. </w:t>
       </w:r>
@@ -5356,6 +5368,7 @@
           <w:b w:val="0"/>
           <w:sz w:val="20"/>
           <w:szCs w:val="20"/>
+          <w:lang w:val="ru-RU"/>
         </w:rPr>
         <w:t>Начальная</w:t>
       </w:r>
@@ -5377,6 +5390,7 @@
           <w:b w:val="0"/>
           <w:sz w:val="20"/>
           <w:szCs w:val="20"/>
+          <w:lang w:val="ru-RU"/>
         </w:rPr>
         <w:t>строка.</w:t>
       </w:r>
@@ -5522,7 +5536,7 @@
           <w:lang w:val="ru-RU"/>
         </w:rPr>
       </w:pPr>
-      <w:bookmarkStart w:id="12" w:name="_Toc116739214"/>
+      <w:bookmarkStart w:id="12" w:name="_Toc116741171"/>
       <w:r>
         <w:rPr>
           <w:rFonts w:ascii="Times New Roman" w:hAnsi="Times New Roman"/>
@@ -5733,7 +5747,7 @@
           <w:lang w:val="ru-RU"/>
         </w:rPr>
       </w:pPr>
-      <w:bookmarkStart w:id="13" w:name="_Toc116739215"/>
+      <w:bookmarkStart w:id="13" w:name="_Toc116741172"/>
       <w:r>
         <w:rPr>
           <w:rFonts w:ascii="Times New Roman" w:hAnsi="Times New Roman"/>
@@ -5945,7 +5959,7 @@
           <w:lang w:val="ru-RU"/>
         </w:rPr>
       </w:pPr>
-      <w:bookmarkStart w:id="15" w:name="_Toc116739216"/>
+      <w:bookmarkStart w:id="15" w:name="_Toc116741173"/>
       <w:r>
         <w:rPr>
           <w:rFonts w:ascii="Times New Roman" w:hAnsi="Times New Roman"/>
@@ -6047,7 +6061,7 @@
           <w:lang w:val="ru-RU"/>
         </w:rPr>
       </w:pPr>
-      <w:bookmarkStart w:id="16" w:name="_Toc116739217"/>
+      <w:bookmarkStart w:id="16" w:name="_Toc116741174"/>
       <w:r>
         <w:rPr>
           <w:rFonts w:ascii="Times New Roman" w:hAnsi="Times New Roman"/>
@@ -6198,7 +6212,7 @@
           <w:lang w:val="ru-RU"/>
         </w:rPr>
       </w:pPr>
-      <w:bookmarkStart w:id="17" w:name="_Toc116739218"/>
+      <w:bookmarkStart w:id="17" w:name="_Toc116741175"/>
       <w:r>
         <w:rPr>
           <w:rFonts w:ascii="Times New Roman" w:hAnsi="Times New Roman"/>
@@ -6403,7 +6417,7 @@
           <w:lang w:val="ru-RU"/>
         </w:rPr>
       </w:pPr>
-      <w:bookmarkStart w:id="19" w:name="_Toc116739219"/>
+      <w:bookmarkStart w:id="19" w:name="_Toc116741176"/>
       <w:r>
         <w:rPr>
           <w:rFonts w:ascii="Times New Roman" w:hAnsi="Times New Roman"/>
@@ -6572,7 +6586,7 @@
           <w:lang w:val="ru-RU"/>
         </w:rPr>
       </w:pPr>
-      <w:bookmarkStart w:id="21" w:name="_Toc116739220"/>
+      <w:bookmarkStart w:id="21" w:name="_Toc116741177"/>
       <w:r>
         <w:rPr>
           <w:rFonts w:ascii="Times New Roman" w:hAnsi="Times New Roman"/>
@@ -6689,7 +6703,7 @@
           <w:lang w:val="ru-RU"/>
         </w:rPr>
       </w:pPr>
-      <w:bookmarkStart w:id="22" w:name="_Toc116739221"/>
+      <w:bookmarkStart w:id="22" w:name="_Toc116741178"/>
       <w:r>
         <w:rPr>
           <w:rFonts w:ascii="Times New Roman" w:hAnsi="Times New Roman"/>
@@ -6805,7 +6819,7 @@
           <w:lang w:val="ru-RU"/>
         </w:rPr>
       </w:pPr>
-      <w:bookmarkStart w:id="23" w:name="_Toc116739222"/>
+      <w:bookmarkStart w:id="23" w:name="_Toc116741179"/>
       <w:r>
         <w:rPr>
           <w:rFonts w:ascii="Times New Roman" w:hAnsi="Times New Roman"/>
@@ -6897,7 +6911,7 @@
           <w:docGrid w:linePitch="360"/>
         </w:sectPr>
       </w:pPr>
-      <w:bookmarkStart w:id="24" w:name="_Toc116739223"/>
+      <w:bookmarkStart w:id="24" w:name="_Toc116741180"/>
       <w:r>
         <w:rPr>
           <w:rFonts w:ascii="Times New Roman" w:hAnsi="Times New Roman"/>
@@ -7036,7 +7050,7 @@
           <w:lang w:val="ru-RU"/>
         </w:rPr>
       </w:pPr>
-      <w:bookmarkStart w:id="26" w:name="_Toc116739224"/>
+      <w:bookmarkStart w:id="26" w:name="_Toc116741181"/>
       <w:r>
         <w:rPr>
           <w:rFonts w:ascii="Times New Roman" w:hAnsi="Times New Roman"/>
@@ -7152,7 +7166,7 @@
           <w:lang w:val="ru-RU"/>
         </w:rPr>
       </w:pPr>
-      <w:bookmarkStart w:id="27" w:name="_Toc116739225"/>
+      <w:bookmarkStart w:id="27" w:name="_Toc116741182"/>
       <w:r>
         <w:rPr>
           <w:rFonts w:ascii="Times New Roman" w:hAnsi="Times New Roman"/>
@@ -7276,7 +7290,7 @@
           <w:lang w:val="ru-RU"/>
         </w:rPr>
       </w:pPr>
-      <w:bookmarkStart w:id="28" w:name="_Toc116739226"/>
+      <w:bookmarkStart w:id="28" w:name="_Toc116741183"/>
       <w:r>
         <w:rPr>
           <w:rFonts w:ascii="Times New Roman" w:hAnsi="Times New Roman"/>
@@ -7394,7 +7408,7 @@
           <w:lang w:val="ru-RU"/>
         </w:rPr>
       </w:pPr>
-      <w:bookmarkStart w:id="29" w:name="_Toc116739227"/>
+      <w:bookmarkStart w:id="29" w:name="_Toc116741184"/>
       <w:r>
         <w:rPr>
           <w:rFonts w:ascii="Times New Roman" w:hAnsi="Times New Roman"/>
@@ -7486,7 +7500,7 @@
           <w:lang w:val="ru-RU"/>
         </w:rPr>
       </w:pPr>
-      <w:bookmarkStart w:id="30" w:name="_Toc116739228"/>
+      <w:bookmarkStart w:id="30" w:name="_Toc116741185"/>
       <w:r>
         <w:rPr>
           <w:rFonts w:ascii="Times New Roman" w:hAnsi="Times New Roman"/>
@@ -7681,7 +7695,7 @@
           <w:lang w:val="ru-RU"/>
         </w:rPr>
       </w:pPr>
-      <w:bookmarkStart w:id="32" w:name="_Toc116739229"/>
+      <w:bookmarkStart w:id="32" w:name="_Toc116741186"/>
       <w:r>
         <w:rPr>
           <w:rFonts w:ascii="Times New Roman" w:hAnsi="Times New Roman"/>
@@ -7793,7 +7807,7 @@
           <w:lang w:val="ru-RU"/>
         </w:rPr>
       </w:pPr>
-      <w:bookmarkStart w:id="33" w:name="_Toc116739230"/>
+      <w:bookmarkStart w:id="33" w:name="_Toc116741187"/>
       <w:r>
         <w:rPr>
           <w:rFonts w:ascii="Times New Roman" w:hAnsi="Times New Roman"/>
@@ -7933,7 +7947,7 @@
           <w:lang w:val="ru-RU"/>
         </w:rPr>
       </w:pPr>
-      <w:bookmarkStart w:id="34" w:name="_Toc116739231"/>
+      <w:bookmarkStart w:id="34" w:name="_Toc116741188"/>
       <w:r>
         <w:rPr>
           <w:rFonts w:ascii="Times New Roman" w:hAnsi="Times New Roman"/>
@@ -8051,7 +8065,7 @@
           <w:lang w:val="ru-RU"/>
         </w:rPr>
       </w:pPr>
-      <w:bookmarkStart w:id="35" w:name="_Toc116739232"/>
+      <w:bookmarkStart w:id="35" w:name="_Toc116741189"/>
       <w:r>
         <w:rPr>
           <w:rFonts w:ascii="Times New Roman" w:hAnsi="Times New Roman"/>
@@ -8129,9 +8143,9 @@
         </w:rPr>
         <w:drawing>
           <wp:inline distT="0" distB="0" distL="0" distR="0">
-            <wp:extent cx="4976292" cy="3894158"/>
-            <wp:effectExtent l="19050" t="0" r="0" b="0"/>
-            <wp:docPr id="60" name="Рисунок 59" descr="30.PNG"/>
+            <wp:extent cx="4968671" cy="3642676"/>
+            <wp:effectExtent l="19050" t="0" r="3379" b="0"/>
+            <wp:docPr id="1" name="Рисунок 0" descr="30.PNG"/>
             <wp:cNvGraphicFramePr>
               <a:graphicFrameLocks xmlns:a="http://schemas.openxmlformats.org/drawingml/2006/main" noChangeAspect="1"/>
             </wp:cNvGraphicFramePr>
@@ -8151,7 +8165,7 @@
                   <pic:spPr>
                     <a:xfrm>
                       <a:off x="0" y="0"/>
-                      <a:ext cx="4976292" cy="3894158"/>
+                      <a:ext cx="4968671" cy="3642676"/>
                     </a:xfrm>
                     <a:prstGeom prst="rect">
                       <a:avLst/>
@@ -8175,7 +8189,7 @@
           <w:lang w:val="ru-RU"/>
         </w:rPr>
       </w:pPr>
-      <w:bookmarkStart w:id="36" w:name="_Toc116739233"/>
+      <w:bookmarkStart w:id="36" w:name="_Toc116741190"/>
       <w:r>
         <w:rPr>
           <w:rFonts w:ascii="Times New Roman" w:hAnsi="Times New Roman"/>
@@ -8213,14 +8227,6 @@
         <w:t>.</w:t>
       </w:r>
       <w:bookmarkEnd w:id="36"/>
-    </w:p>
-    <w:p>
-      <w:pPr>
-        <w:rPr>
-          <w:rFonts w:asciiTheme="minorHAnsi" w:hAnsiTheme="minorHAnsi"/>
-          <w:lang w:val="ru-RU"/>
-        </w:rPr>
-      </w:pPr>
     </w:p>
     <w:p>
       <w:pPr>
@@ -8230,30 +8236,73 @@
           <w:b w:val="0"/>
           <w:sz w:val="20"/>
           <w:szCs w:val="20"/>
-          <w:lang w:val="ru-RU"/>
-        </w:rPr>
-      </w:pPr>
-      <w:bookmarkStart w:id="37" w:name="_Toc116739234"/>
-      <w:r>
+        </w:rPr>
+      </w:pPr>
+    </w:p>
+    <w:p>
+      <w:pPr>
+        <w:rPr>
+          <w:rFonts w:asciiTheme="minorHAnsi" w:hAnsiTheme="minorHAnsi"/>
+          <w:lang w:val="ru-RU"/>
+        </w:rPr>
+      </w:pPr>
+    </w:p>
+    <w:p>
+      <w:pPr>
+        <w:pStyle w:val="3"/>
         <w:rPr>
           <w:rFonts w:ascii="Times New Roman" w:hAnsi="Times New Roman"/>
           <w:b w:val="0"/>
           <w:sz w:val="20"/>
           <w:szCs w:val="20"/>
-          <w:lang w:val="ru-RU"/>
+        </w:rPr>
+      </w:pPr>
+      <w:r>
+        <w:rPr>
+          <w:rFonts w:ascii="Times New Roman" w:hAnsi="Times New Roman"/>
+          <w:b w:val="0"/>
+          <w:noProof/>
+          <w:sz w:val="20"/>
+          <w:szCs w:val="20"/>
+          <w:lang w:val="ru-RU" w:eastAsia="ru-RU"/>
         </w:rPr>
         <w:lastRenderedPageBreak/>
-        <w:t>Рис.5.3.2. Заккомитим изменение.</w:t>
-      </w:r>
-      <w:bookmarkEnd w:id="37"/>
-    </w:p>
-    <w:p>
-      <w:pPr>
-        <w:rPr>
-          <w:rFonts w:asciiTheme="minorHAnsi" w:hAnsiTheme="minorHAnsi"/>
-          <w:lang w:val="ru-RU"/>
-        </w:rPr>
-      </w:pPr>
+        <w:drawing>
+          <wp:inline distT="0" distB="0" distL="0" distR="0">
+            <wp:extent cx="5189670" cy="1722269"/>
+            <wp:effectExtent l="19050" t="0" r="0" b="0"/>
+            <wp:docPr id="2" name="Рисунок 1" descr="31.PNG"/>
+            <wp:cNvGraphicFramePr>
+              <a:graphicFrameLocks xmlns:a="http://schemas.openxmlformats.org/drawingml/2006/main" noChangeAspect="1"/>
+            </wp:cNvGraphicFramePr>
+            <a:graphic xmlns:a="http://schemas.openxmlformats.org/drawingml/2006/main">
+              <a:graphicData uri="http://schemas.openxmlformats.org/drawingml/2006/picture">
+                <pic:pic xmlns:pic="http://schemas.openxmlformats.org/drawingml/2006/picture">
+                  <pic:nvPicPr>
+                    <pic:cNvPr id="0" name="31.PNG"/>
+                    <pic:cNvPicPr/>
+                  </pic:nvPicPr>
+                  <pic:blipFill>
+                    <a:blip r:embed="rId32"/>
+                    <a:stretch>
+                      <a:fillRect/>
+                    </a:stretch>
+                  </pic:blipFill>
+                  <pic:spPr>
+                    <a:xfrm>
+                      <a:off x="0" y="0"/>
+                      <a:ext cx="5189670" cy="1722269"/>
+                    </a:xfrm>
+                    <a:prstGeom prst="rect">
+                      <a:avLst/>
+                    </a:prstGeom>
+                  </pic:spPr>
+                </pic:pic>
+              </a:graphicData>
+            </a:graphic>
+          </wp:inline>
+        </w:drawing>
+      </w:r>
     </w:p>
     <w:p>
       <w:pPr>
@@ -8266,7 +8315,7 @@
           <w:lang w:val="ru-RU"/>
         </w:rPr>
       </w:pPr>
-      <w:bookmarkStart w:id="38" w:name="_Toc116739235"/>
+      <w:bookmarkStart w:id="37" w:name="_Toc116741191"/>
       <w:r>
         <w:rPr>
           <w:rFonts w:ascii="Times New Roman" w:hAnsi="Times New Roman"/>
@@ -8277,12 +8326,13 @@
         </w:rPr>
         <w:t>Рис. 5.3.3. Запустим изменения.</w:t>
       </w:r>
-      <w:bookmarkEnd w:id="38"/>
+      <w:bookmarkEnd w:id="37"/>
     </w:p>
     <w:p>
       <w:pPr>
         <w:rPr>
           <w:rFonts w:asciiTheme="minorHAnsi" w:hAnsiTheme="minorHAnsi"/>
+          <w:lang w:val="ru-RU"/>
         </w:rPr>
       </w:pPr>
     </w:p>
@@ -8296,7 +8346,7 @@
           <w:lang w:val="ru-RU"/>
         </w:rPr>
       </w:pPr>
-      <w:bookmarkStart w:id="39" w:name="_Toc116739185"/>
+      <w:bookmarkStart w:id="38" w:name="_Toc116739185"/>
       <w:r>
         <w:rPr>
           <w:rFonts w:ascii="Times New Roman" w:hAnsi="Times New Roman"/>
@@ -8306,7 +8356,7 @@
         </w:rPr>
         <w:t>6. Вывод.</w:t>
       </w:r>
-      <w:bookmarkEnd w:id="39"/>
+      <w:bookmarkEnd w:id="38"/>
     </w:p>
     <w:p>
       <w:pPr>
@@ -8398,7 +8448,7 @@
           <w:lang w:val="ru-RU"/>
         </w:rPr>
       </w:pPr>
-      <w:bookmarkStart w:id="40" w:name="_Toc116739186"/>
+      <w:bookmarkStart w:id="39" w:name="_Toc116739186"/>
       <w:r>
         <w:rPr>
           <w:rFonts w:ascii="Times New Roman" w:hAnsi="Times New Roman"/>
@@ -8407,9 +8457,14 @@
         </w:rPr>
         <w:t>7. Список литературы.</w:t>
       </w:r>
-      <w:bookmarkEnd w:id="40"/>
-    </w:p>
-    <w:p>
+      <w:bookmarkEnd w:id="39"/>
+    </w:p>
+    <w:p>
+      <w:pPr>
+        <w:rPr>
+          <w:lang w:val="ru-RU"/>
+        </w:rPr>
+      </w:pPr>
       <w:r>
         <w:rPr>
           <w:rFonts w:asciiTheme="minorHAnsi" w:hAnsiTheme="minorHAnsi"/>
@@ -8422,33 +8477,64 @@
         <w:rPr>
           <w:rFonts w:asciiTheme="minorHAnsi" w:hAnsiTheme="minorHAnsi"/>
           <w:sz w:val="26"/>
+          <w:lang w:val="ru-RU"/>
         </w:rPr>
         <w:t xml:space="preserve"> </w:t>
       </w:r>
-      <w:hyperlink r:id="rId32" w:history="1">
+      <w:hyperlink r:id="rId33" w:history="1">
         <w:r>
           <w:rPr>
             <w:rStyle w:val="a5"/>
+            <w:lang w:val="ru-RU"/>
           </w:rPr>
           <w:t>Архитектура</w:t>
         </w:r>
         <w:r>
           <w:rPr>
             <w:rStyle w:val="a5"/>
+            <w:lang w:val="ru-RU"/>
           </w:rPr>
           <w:t xml:space="preserve"> </w:t>
         </w:r>
         <w:r>
           <w:rPr>
             <w:rStyle w:val="a5"/>
+            <w:lang w:val="ru-RU"/>
           </w:rPr>
           <w:t>ЭВМ</w:t>
         </w:r>
         <w:r>
           <w:rPr>
             <w:rStyle w:val="a5"/>
-          </w:rPr>
-          <w:t xml:space="preserve"> (rudn.ru)</w:t>
+            <w:lang w:val="ru-RU"/>
+          </w:rPr>
+          <w:t xml:space="preserve"> (</w:t>
+        </w:r>
+        <w:r>
+          <w:rPr>
+            <w:rStyle w:val="a5"/>
+          </w:rPr>
+          <w:t>rudn</w:t>
+        </w:r>
+        <w:r>
+          <w:rPr>
+            <w:rStyle w:val="a5"/>
+            <w:lang w:val="ru-RU"/>
+          </w:rPr>
+          <w:t>.</w:t>
+        </w:r>
+        <w:r>
+          <w:rPr>
+            <w:rStyle w:val="a5"/>
+          </w:rPr>
+          <w:t>ru</w:t>
+        </w:r>
+        <w:r>
+          <w:rPr>
+            <w:rStyle w:val="a5"/>
+            <w:lang w:val="ru-RU"/>
+          </w:rPr>
+          <w:t>)</w:t>
         </w:r>
       </w:hyperlink>
     </w:p>
@@ -8457,11 +8543,10 @@
         <w:rPr>
           <w:rFonts w:asciiTheme="minorHAnsi" w:hAnsiTheme="minorHAnsi"/>
           <w:sz w:val="28"/>
-          <w:lang w:val="ru-RU"/>
         </w:rPr>
         <w:t xml:space="preserve">2. </w:t>
       </w:r>
-      <w:hyperlink r:id="rId33" w:history="1">
+      <w:hyperlink r:id="rId34" w:history="1">
         <w:r>
           <w:rPr>
             <w:rStyle w:val="a5"/>
@@ -8515,7 +8600,7 @@
           <w:lang w:val="ru-RU"/>
         </w:rPr>
       </w:pPr>
-      <w:bookmarkStart w:id="41" w:name="_Toc116739187"/>
+      <w:bookmarkStart w:id="40" w:name="_Toc116739187"/>
       <w:r>
         <w:rPr>
           <w:rFonts w:ascii="Times New Roman" w:hAnsi="Times New Roman"/>
@@ -8525,7 +8610,7 @@
         <w:lastRenderedPageBreak/>
         <w:t>8. Список иллюстраций.</w:t>
       </w:r>
-      <w:bookmarkEnd w:id="41"/>
+      <w:bookmarkEnd w:id="40"/>
     </w:p>
     <w:p>
       <w:pPr>
@@ -8534,11 +8619,11 @@
           <w:tab w:val="right" w:leader="dot" w:pos="9345"/>
         </w:tabs>
         <w:rPr>
-          <w:rFonts w:ascii="Times New Roman" w:eastAsiaTheme="minorEastAsia"/>
+          <w:rFonts w:asciiTheme="minorHAnsi" w:eastAsiaTheme="minorEastAsia" w:hAnsiTheme="minorHAnsi" w:cstheme="minorBidi"/>
           <w:noProof/>
           <w:kern w:val="0"/>
-          <w:sz w:val="28"/>
-          <w:szCs w:val="28"/>
+          <w:sz w:val="22"/>
+          <w:szCs w:val="22"/>
           <w:lang w:val="ru-RU" w:eastAsia="ru-RU"/>
         </w:rPr>
       </w:pPr>
@@ -8569,84 +8654,61 @@
         </w:rPr>
         <w:fldChar w:fldCharType="separate"/>
       </w:r>
-      <w:hyperlink w:anchor="_Toc116739212" w:history="1">
+      <w:hyperlink w:anchor="_Toc116741169" w:history="1">
         <w:r>
           <w:rPr>
             <w:rStyle w:val="a5"/>
             <w:rFonts w:ascii="Times New Roman"/>
             <w:noProof/>
-            <w:sz w:val="28"/>
-            <w:szCs w:val="28"/>
             <w:lang w:val="ru-RU"/>
           </w:rPr>
           <w:t>Рис. 4.1.1. Создание учетной записи.</w:t>
         </w:r>
         <w:r>
           <w:rPr>
-            <w:rFonts w:ascii="Times New Roman"/>
-            <w:noProof/>
-            <w:webHidden/>
-            <w:sz w:val="28"/>
-            <w:szCs w:val="28"/>
+            <w:noProof/>
+            <w:webHidden/>
           </w:rPr>
           <w:tab/>
         </w:r>
         <w:r>
           <w:rPr>
-            <w:rFonts w:ascii="Times New Roman"/>
-            <w:noProof/>
-            <w:webHidden/>
-            <w:sz w:val="28"/>
-            <w:szCs w:val="28"/>
+            <w:noProof/>
+            <w:webHidden/>
           </w:rPr>
           <w:fldChar w:fldCharType="begin"/>
         </w:r>
         <w:r>
           <w:rPr>
-            <w:rFonts w:ascii="Times New Roman"/>
-            <w:noProof/>
-            <w:webHidden/>
-            <w:sz w:val="28"/>
-            <w:szCs w:val="28"/>
-          </w:rPr>
-          <w:instrText xml:space="preserve"> PAGEREF _Toc116739212 \h </w:instrText>
-        </w:r>
-        <w:r>
-          <w:rPr>
-            <w:rFonts w:ascii="Times New Roman"/>
-            <w:noProof/>
-            <w:webHidden/>
-            <w:sz w:val="28"/>
-            <w:szCs w:val="28"/>
-          </w:rPr>
-        </w:r>
-        <w:r>
-          <w:rPr>
-            <w:rFonts w:ascii="Times New Roman"/>
-            <w:noProof/>
-            <w:webHidden/>
-            <w:sz w:val="28"/>
-            <w:szCs w:val="28"/>
+            <w:noProof/>
+            <w:webHidden/>
+          </w:rPr>
+          <w:instrText xml:space="preserve"> PAGEREF _Toc116741169 \h </w:instrText>
+        </w:r>
+        <w:r>
+          <w:rPr>
+            <w:noProof/>
+            <w:webHidden/>
+          </w:rPr>
+        </w:r>
+        <w:r>
+          <w:rPr>
+            <w:noProof/>
+            <w:webHidden/>
           </w:rPr>
           <w:fldChar w:fldCharType="separate"/>
         </w:r>
         <w:r>
           <w:rPr>
-            <w:rFonts w:ascii="Times New Roman"/>
-            <w:noProof/>
-            <w:webHidden/>
-            <w:sz w:val="28"/>
-            <w:szCs w:val="28"/>
+            <w:noProof/>
+            <w:webHidden/>
           </w:rPr>
           <w:t>7</w:t>
         </w:r>
         <w:r>
           <w:rPr>
-            <w:rFonts w:ascii="Times New Roman"/>
-            <w:noProof/>
-            <w:webHidden/>
-            <w:sz w:val="28"/>
-            <w:szCs w:val="28"/>
+            <w:noProof/>
+            <w:webHidden/>
           </w:rPr>
           <w:fldChar w:fldCharType="end"/>
         </w:r>
@@ -8659,22 +8721,20 @@
           <w:tab w:val="right" w:leader="dot" w:pos="9345"/>
         </w:tabs>
         <w:rPr>
-          <w:rFonts w:ascii="Times New Roman" w:eastAsiaTheme="minorEastAsia"/>
+          <w:rFonts w:asciiTheme="minorHAnsi" w:eastAsiaTheme="minorEastAsia" w:hAnsiTheme="minorHAnsi" w:cstheme="minorBidi"/>
           <w:noProof/>
           <w:kern w:val="0"/>
-          <w:sz w:val="28"/>
-          <w:szCs w:val="28"/>
+          <w:sz w:val="22"/>
+          <w:szCs w:val="22"/>
           <w:lang w:val="ru-RU" w:eastAsia="ru-RU"/>
         </w:rPr>
       </w:pPr>
-      <w:hyperlink w:anchor="_Toc116739213" w:history="1">
+      <w:hyperlink w:anchor="_Toc116741170" w:history="1">
         <w:r>
           <w:rPr>
             <w:rStyle w:val="a5"/>
             <w:rFonts w:ascii="Times New Roman"/>
             <w:noProof/>
-            <w:sz w:val="28"/>
-            <w:szCs w:val="28"/>
             <w:lang w:val="ru-RU"/>
           </w:rPr>
           <w:t xml:space="preserve">Рис. 4.2.1. Предварительная конфигурация </w:t>
@@ -8684,8 +8744,6 @@
             <w:rStyle w:val="a5"/>
             <w:rFonts w:ascii="Times New Roman"/>
             <w:noProof/>
-            <w:sz w:val="28"/>
-            <w:szCs w:val="28"/>
           </w:rPr>
           <w:t>git</w:t>
         </w:r>
@@ -8694,78 +8752,55 @@
             <w:rStyle w:val="a5"/>
             <w:rFonts w:ascii="Times New Roman"/>
             <w:noProof/>
-            <w:sz w:val="28"/>
-            <w:szCs w:val="28"/>
             <w:lang w:val="ru-RU"/>
           </w:rPr>
           <w:t>.</w:t>
         </w:r>
         <w:r>
           <w:rPr>
-            <w:rFonts w:ascii="Times New Roman"/>
-            <w:noProof/>
-            <w:webHidden/>
-            <w:sz w:val="28"/>
-            <w:szCs w:val="28"/>
+            <w:noProof/>
+            <w:webHidden/>
           </w:rPr>
           <w:tab/>
         </w:r>
         <w:r>
           <w:rPr>
-            <w:rFonts w:ascii="Times New Roman"/>
-            <w:noProof/>
-            <w:webHidden/>
-            <w:sz w:val="28"/>
-            <w:szCs w:val="28"/>
+            <w:noProof/>
+            <w:webHidden/>
           </w:rPr>
           <w:fldChar w:fldCharType="begin"/>
         </w:r>
         <w:r>
           <w:rPr>
-            <w:rFonts w:ascii="Times New Roman"/>
-            <w:noProof/>
-            <w:webHidden/>
-            <w:sz w:val="28"/>
-            <w:szCs w:val="28"/>
-          </w:rPr>
-          <w:instrText xml:space="preserve"> PAGEREF _Toc116739213 \h </w:instrText>
-        </w:r>
-        <w:r>
-          <w:rPr>
-            <w:rFonts w:ascii="Times New Roman"/>
-            <w:noProof/>
-            <w:webHidden/>
-            <w:sz w:val="28"/>
-            <w:szCs w:val="28"/>
-          </w:rPr>
-        </w:r>
-        <w:r>
-          <w:rPr>
-            <w:rFonts w:ascii="Times New Roman"/>
-            <w:noProof/>
-            <w:webHidden/>
-            <w:sz w:val="28"/>
-            <w:szCs w:val="28"/>
+            <w:noProof/>
+            <w:webHidden/>
+          </w:rPr>
+          <w:instrText xml:space="preserve"> PAGEREF _Toc116741170 \h </w:instrText>
+        </w:r>
+        <w:r>
+          <w:rPr>
+            <w:noProof/>
+            <w:webHidden/>
+          </w:rPr>
+        </w:r>
+        <w:r>
+          <w:rPr>
+            <w:noProof/>
+            <w:webHidden/>
           </w:rPr>
           <w:fldChar w:fldCharType="separate"/>
         </w:r>
         <w:r>
           <w:rPr>
-            <w:rFonts w:ascii="Times New Roman"/>
-            <w:noProof/>
-            <w:webHidden/>
-            <w:sz w:val="28"/>
-            <w:szCs w:val="28"/>
+            <w:noProof/>
+            <w:webHidden/>
           </w:rPr>
           <w:t>7</w:t>
         </w:r>
         <w:r>
           <w:rPr>
-            <w:rFonts w:ascii="Times New Roman"/>
-            <w:noProof/>
-            <w:webHidden/>
-            <w:sz w:val="28"/>
-            <w:szCs w:val="28"/>
+            <w:noProof/>
+            <w:webHidden/>
           </w:rPr>
           <w:fldChar w:fldCharType="end"/>
         </w:r>
@@ -8778,22 +8813,20 @@
           <w:tab w:val="right" w:leader="dot" w:pos="9345"/>
         </w:tabs>
         <w:rPr>
-          <w:rFonts w:ascii="Times New Roman" w:eastAsiaTheme="minorEastAsia"/>
+          <w:rFonts w:asciiTheme="minorHAnsi" w:eastAsiaTheme="minorEastAsia" w:hAnsiTheme="minorHAnsi" w:cstheme="minorBidi"/>
           <w:noProof/>
           <w:kern w:val="0"/>
-          <w:sz w:val="28"/>
-          <w:szCs w:val="28"/>
+          <w:sz w:val="22"/>
+          <w:szCs w:val="22"/>
           <w:lang w:val="ru-RU" w:eastAsia="ru-RU"/>
         </w:rPr>
       </w:pPr>
-      <w:hyperlink w:anchor="_Toc116739214" w:history="1">
+      <w:hyperlink w:anchor="_Toc116741171" w:history="1">
         <w:r>
           <w:rPr>
             <w:rStyle w:val="a5"/>
             <w:rFonts w:ascii="Times New Roman"/>
             <w:noProof/>
-            <w:sz w:val="28"/>
-            <w:szCs w:val="28"/>
             <w:lang w:val="ru-RU"/>
           </w:rPr>
           <w:t xml:space="preserve">Рис. 4.2.4. Параметр </w:t>
@@ -8803,8 +8836,6 @@
             <w:rStyle w:val="a5"/>
             <w:rFonts w:ascii="Times New Roman"/>
             <w:noProof/>
-            <w:sz w:val="28"/>
-            <w:szCs w:val="28"/>
           </w:rPr>
           <w:t>autocrlf</w:t>
         </w:r>
@@ -8813,78 +8844,55 @@
             <w:rStyle w:val="a5"/>
             <w:rFonts w:ascii="Times New Roman"/>
             <w:noProof/>
-            <w:sz w:val="28"/>
-            <w:szCs w:val="28"/>
             <w:lang w:val="ru-RU"/>
           </w:rPr>
           <w:t>.</w:t>
         </w:r>
         <w:r>
           <w:rPr>
-            <w:rFonts w:ascii="Times New Roman"/>
-            <w:noProof/>
-            <w:webHidden/>
-            <w:sz w:val="28"/>
-            <w:szCs w:val="28"/>
+            <w:noProof/>
+            <w:webHidden/>
           </w:rPr>
           <w:tab/>
         </w:r>
         <w:r>
           <w:rPr>
-            <w:rFonts w:ascii="Times New Roman"/>
-            <w:noProof/>
-            <w:webHidden/>
-            <w:sz w:val="28"/>
-            <w:szCs w:val="28"/>
+            <w:noProof/>
+            <w:webHidden/>
           </w:rPr>
           <w:fldChar w:fldCharType="begin"/>
         </w:r>
         <w:r>
           <w:rPr>
-            <w:rFonts w:ascii="Times New Roman"/>
-            <w:noProof/>
-            <w:webHidden/>
-            <w:sz w:val="28"/>
-            <w:szCs w:val="28"/>
-          </w:rPr>
-          <w:instrText xml:space="preserve"> PAGEREF _Toc116739214 \h </w:instrText>
-        </w:r>
-        <w:r>
-          <w:rPr>
-            <w:rFonts w:ascii="Times New Roman"/>
-            <w:noProof/>
-            <w:webHidden/>
-            <w:sz w:val="28"/>
-            <w:szCs w:val="28"/>
-          </w:rPr>
-        </w:r>
-        <w:r>
-          <w:rPr>
-            <w:rFonts w:ascii="Times New Roman"/>
-            <w:noProof/>
-            <w:webHidden/>
-            <w:sz w:val="28"/>
-            <w:szCs w:val="28"/>
+            <w:noProof/>
+            <w:webHidden/>
+          </w:rPr>
+          <w:instrText xml:space="preserve"> PAGEREF _Toc116741171 \h </w:instrText>
+        </w:r>
+        <w:r>
+          <w:rPr>
+            <w:noProof/>
+            <w:webHidden/>
+          </w:rPr>
+        </w:r>
+        <w:r>
+          <w:rPr>
+            <w:noProof/>
+            <w:webHidden/>
           </w:rPr>
           <w:fldChar w:fldCharType="separate"/>
         </w:r>
         <w:r>
           <w:rPr>
-            <w:rFonts w:ascii="Times New Roman"/>
-            <w:noProof/>
-            <w:webHidden/>
-            <w:sz w:val="28"/>
-            <w:szCs w:val="28"/>
+            <w:noProof/>
+            <w:webHidden/>
           </w:rPr>
           <w:t>8</w:t>
         </w:r>
         <w:r>
           <w:rPr>
-            <w:rFonts w:ascii="Times New Roman"/>
-            <w:noProof/>
-            <w:webHidden/>
-            <w:sz w:val="28"/>
-            <w:szCs w:val="28"/>
+            <w:noProof/>
+            <w:webHidden/>
           </w:rPr>
           <w:fldChar w:fldCharType="end"/>
         </w:r>
@@ -8897,22 +8905,20 @@
           <w:tab w:val="right" w:leader="dot" w:pos="9345"/>
         </w:tabs>
         <w:rPr>
-          <w:rFonts w:ascii="Times New Roman" w:eastAsiaTheme="minorEastAsia"/>
+          <w:rFonts w:asciiTheme="minorHAnsi" w:eastAsiaTheme="minorEastAsia" w:hAnsiTheme="minorHAnsi" w:cstheme="minorBidi"/>
           <w:noProof/>
           <w:kern w:val="0"/>
-          <w:sz w:val="28"/>
-          <w:szCs w:val="28"/>
+          <w:sz w:val="22"/>
+          <w:szCs w:val="22"/>
           <w:lang w:val="ru-RU" w:eastAsia="ru-RU"/>
         </w:rPr>
       </w:pPr>
-      <w:hyperlink w:anchor="_Toc116739215" w:history="1">
+      <w:hyperlink w:anchor="_Toc116741172" w:history="1">
         <w:r>
           <w:rPr>
             <w:rStyle w:val="a5"/>
             <w:rFonts w:ascii="Times New Roman"/>
             <w:noProof/>
-            <w:sz w:val="28"/>
-            <w:szCs w:val="28"/>
             <w:lang w:val="ru-RU"/>
           </w:rPr>
           <w:t xml:space="preserve">Рис. 4.2.5. Параметр </w:t>
@@ -8922,8 +8928,6 @@
             <w:rStyle w:val="a5"/>
             <w:rFonts w:ascii="Times New Roman"/>
             <w:noProof/>
-            <w:sz w:val="28"/>
-            <w:szCs w:val="28"/>
           </w:rPr>
           <w:t>safecrjf</w:t>
         </w:r>
@@ -8932,78 +8936,55 @@
             <w:rStyle w:val="a5"/>
             <w:rFonts w:ascii="Times New Roman"/>
             <w:noProof/>
-            <w:sz w:val="28"/>
-            <w:szCs w:val="28"/>
             <w:lang w:val="ru-RU"/>
           </w:rPr>
           <w:t>.</w:t>
         </w:r>
         <w:r>
           <w:rPr>
-            <w:rFonts w:ascii="Times New Roman"/>
-            <w:noProof/>
-            <w:webHidden/>
-            <w:sz w:val="28"/>
-            <w:szCs w:val="28"/>
+            <w:noProof/>
+            <w:webHidden/>
           </w:rPr>
           <w:tab/>
         </w:r>
         <w:r>
           <w:rPr>
-            <w:rFonts w:ascii="Times New Roman"/>
-            <w:noProof/>
-            <w:webHidden/>
-            <w:sz w:val="28"/>
-            <w:szCs w:val="28"/>
+            <w:noProof/>
+            <w:webHidden/>
           </w:rPr>
           <w:fldChar w:fldCharType="begin"/>
         </w:r>
         <w:r>
           <w:rPr>
-            <w:rFonts w:ascii="Times New Roman"/>
-            <w:noProof/>
-            <w:webHidden/>
-            <w:sz w:val="28"/>
-            <w:szCs w:val="28"/>
-          </w:rPr>
-          <w:instrText xml:space="preserve"> PAGEREF _Toc116739215 \h </w:instrText>
-        </w:r>
-        <w:r>
-          <w:rPr>
-            <w:rFonts w:ascii="Times New Roman"/>
-            <w:noProof/>
-            <w:webHidden/>
-            <w:sz w:val="28"/>
-            <w:szCs w:val="28"/>
-          </w:rPr>
-        </w:r>
-        <w:r>
-          <w:rPr>
-            <w:rFonts w:ascii="Times New Roman"/>
-            <w:noProof/>
-            <w:webHidden/>
-            <w:sz w:val="28"/>
-            <w:szCs w:val="28"/>
+            <w:noProof/>
+            <w:webHidden/>
+          </w:rPr>
+          <w:instrText xml:space="preserve"> PAGEREF _Toc116741172 \h </w:instrText>
+        </w:r>
+        <w:r>
+          <w:rPr>
+            <w:noProof/>
+            <w:webHidden/>
+          </w:rPr>
+        </w:r>
+        <w:r>
+          <w:rPr>
+            <w:noProof/>
+            <w:webHidden/>
           </w:rPr>
           <w:fldChar w:fldCharType="separate"/>
         </w:r>
         <w:r>
           <w:rPr>
-            <w:rFonts w:ascii="Times New Roman"/>
-            <w:noProof/>
-            <w:webHidden/>
-            <w:sz w:val="28"/>
-            <w:szCs w:val="28"/>
+            <w:noProof/>
+            <w:webHidden/>
           </w:rPr>
           <w:t>8</w:t>
         </w:r>
         <w:r>
           <w:rPr>
-            <w:rFonts w:ascii="Times New Roman"/>
-            <w:noProof/>
-            <w:webHidden/>
-            <w:sz w:val="28"/>
-            <w:szCs w:val="28"/>
+            <w:noProof/>
+            <w:webHidden/>
           </w:rPr>
           <w:fldChar w:fldCharType="end"/>
         </w:r>
@@ -9016,92 +8997,69 @@
           <w:tab w:val="right" w:leader="dot" w:pos="9345"/>
         </w:tabs>
         <w:rPr>
-          <w:rFonts w:ascii="Times New Roman" w:eastAsiaTheme="minorEastAsia"/>
+          <w:rFonts w:asciiTheme="minorHAnsi" w:eastAsiaTheme="minorEastAsia" w:hAnsiTheme="minorHAnsi" w:cstheme="minorBidi"/>
           <w:noProof/>
           <w:kern w:val="0"/>
-          <w:sz w:val="28"/>
-          <w:szCs w:val="28"/>
+          <w:sz w:val="22"/>
+          <w:szCs w:val="22"/>
           <w:lang w:val="ru-RU" w:eastAsia="ru-RU"/>
         </w:rPr>
       </w:pPr>
-      <w:hyperlink w:anchor="_Toc116739216" w:history="1">
+      <w:hyperlink w:anchor="_Toc116741173" w:history="1">
         <w:r>
           <w:rPr>
             <w:rStyle w:val="a5"/>
             <w:rFonts w:ascii="Times New Roman"/>
             <w:noProof/>
-            <w:sz w:val="28"/>
-            <w:szCs w:val="28"/>
             <w:lang w:val="ru-RU"/>
           </w:rPr>
           <w:t>Рис. 4.3.1.1. Генерирование ключей.</w:t>
         </w:r>
         <w:r>
           <w:rPr>
-            <w:rFonts w:ascii="Times New Roman"/>
-            <w:noProof/>
-            <w:webHidden/>
-            <w:sz w:val="28"/>
-            <w:szCs w:val="28"/>
+            <w:noProof/>
+            <w:webHidden/>
           </w:rPr>
           <w:tab/>
         </w:r>
         <w:r>
           <w:rPr>
-            <w:rFonts w:ascii="Times New Roman"/>
-            <w:noProof/>
-            <w:webHidden/>
-            <w:sz w:val="28"/>
-            <w:szCs w:val="28"/>
+            <w:noProof/>
+            <w:webHidden/>
           </w:rPr>
           <w:fldChar w:fldCharType="begin"/>
         </w:r>
         <w:r>
           <w:rPr>
-            <w:rFonts w:ascii="Times New Roman"/>
-            <w:noProof/>
-            <w:webHidden/>
-            <w:sz w:val="28"/>
-            <w:szCs w:val="28"/>
-          </w:rPr>
-          <w:instrText xml:space="preserve"> PAGEREF _Toc116739216 \h </w:instrText>
-        </w:r>
-        <w:r>
-          <w:rPr>
-            <w:rFonts w:ascii="Times New Roman"/>
-            <w:noProof/>
-            <w:webHidden/>
-            <w:sz w:val="28"/>
-            <w:szCs w:val="28"/>
-          </w:rPr>
-        </w:r>
-        <w:r>
-          <w:rPr>
-            <w:rFonts w:ascii="Times New Roman"/>
-            <w:noProof/>
-            <w:webHidden/>
-            <w:sz w:val="28"/>
-            <w:szCs w:val="28"/>
+            <w:noProof/>
+            <w:webHidden/>
+          </w:rPr>
+          <w:instrText xml:space="preserve"> PAGEREF _Toc116741173 \h </w:instrText>
+        </w:r>
+        <w:r>
+          <w:rPr>
+            <w:noProof/>
+            <w:webHidden/>
+          </w:rPr>
+        </w:r>
+        <w:r>
+          <w:rPr>
+            <w:noProof/>
+            <w:webHidden/>
           </w:rPr>
           <w:fldChar w:fldCharType="separate"/>
         </w:r>
         <w:r>
           <w:rPr>
-            <w:rFonts w:ascii="Times New Roman"/>
-            <w:noProof/>
-            <w:webHidden/>
-            <w:sz w:val="28"/>
-            <w:szCs w:val="28"/>
+            <w:noProof/>
+            <w:webHidden/>
           </w:rPr>
           <w:t>8</w:t>
         </w:r>
         <w:r>
           <w:rPr>
-            <w:rFonts w:ascii="Times New Roman"/>
-            <w:noProof/>
-            <w:webHidden/>
-            <w:sz w:val="28"/>
-            <w:szCs w:val="28"/>
+            <w:noProof/>
+            <w:webHidden/>
           </w:rPr>
           <w:fldChar w:fldCharType="end"/>
         </w:r>
@@ -9114,92 +9072,69 @@
           <w:tab w:val="right" w:leader="dot" w:pos="9345"/>
         </w:tabs>
         <w:rPr>
-          <w:rFonts w:ascii="Times New Roman" w:eastAsiaTheme="minorEastAsia"/>
+          <w:rFonts w:asciiTheme="minorHAnsi" w:eastAsiaTheme="minorEastAsia" w:hAnsiTheme="minorHAnsi" w:cstheme="minorBidi"/>
           <w:noProof/>
           <w:kern w:val="0"/>
-          <w:sz w:val="28"/>
-          <w:szCs w:val="28"/>
+          <w:sz w:val="22"/>
+          <w:szCs w:val="22"/>
           <w:lang w:val="ru-RU" w:eastAsia="ru-RU"/>
         </w:rPr>
       </w:pPr>
-      <w:hyperlink w:anchor="_Toc116739217" w:history="1">
+      <w:hyperlink w:anchor="_Toc116741174" w:history="1">
         <w:r>
           <w:rPr>
             <w:rStyle w:val="a5"/>
             <w:rFonts w:ascii="Times New Roman"/>
             <w:noProof/>
-            <w:sz w:val="28"/>
-            <w:szCs w:val="28"/>
             <w:lang w:val="ru-RU"/>
           </w:rPr>
           <w:t>Рис. 4.3.1.2. Генерирование ключей.</w:t>
         </w:r>
         <w:r>
           <w:rPr>
-            <w:rFonts w:ascii="Times New Roman"/>
-            <w:noProof/>
-            <w:webHidden/>
-            <w:sz w:val="28"/>
-            <w:szCs w:val="28"/>
+            <w:noProof/>
+            <w:webHidden/>
           </w:rPr>
           <w:tab/>
         </w:r>
         <w:r>
           <w:rPr>
-            <w:rFonts w:ascii="Times New Roman"/>
-            <w:noProof/>
-            <w:webHidden/>
-            <w:sz w:val="28"/>
-            <w:szCs w:val="28"/>
+            <w:noProof/>
+            <w:webHidden/>
           </w:rPr>
           <w:fldChar w:fldCharType="begin"/>
         </w:r>
         <w:r>
           <w:rPr>
-            <w:rFonts w:ascii="Times New Roman"/>
-            <w:noProof/>
-            <w:webHidden/>
-            <w:sz w:val="28"/>
-            <w:szCs w:val="28"/>
-          </w:rPr>
-          <w:instrText xml:space="preserve"> PAGEREF _Toc116739217 \h </w:instrText>
-        </w:r>
-        <w:r>
-          <w:rPr>
-            <w:rFonts w:ascii="Times New Roman"/>
-            <w:noProof/>
-            <w:webHidden/>
-            <w:sz w:val="28"/>
-            <w:szCs w:val="28"/>
-          </w:rPr>
-        </w:r>
-        <w:r>
-          <w:rPr>
-            <w:rFonts w:ascii="Times New Roman"/>
-            <w:noProof/>
-            <w:webHidden/>
-            <w:sz w:val="28"/>
-            <w:szCs w:val="28"/>
+            <w:noProof/>
+            <w:webHidden/>
+          </w:rPr>
+          <w:instrText xml:space="preserve"> PAGEREF _Toc116741174 \h </w:instrText>
+        </w:r>
+        <w:r>
+          <w:rPr>
+            <w:noProof/>
+            <w:webHidden/>
+          </w:rPr>
+        </w:r>
+        <w:r>
+          <w:rPr>
+            <w:noProof/>
+            <w:webHidden/>
           </w:rPr>
           <w:fldChar w:fldCharType="separate"/>
         </w:r>
         <w:r>
           <w:rPr>
-            <w:rFonts w:ascii="Times New Roman"/>
-            <w:noProof/>
-            <w:webHidden/>
-            <w:sz w:val="28"/>
-            <w:szCs w:val="28"/>
+            <w:noProof/>
+            <w:webHidden/>
           </w:rPr>
           <w:t>8</w:t>
         </w:r>
         <w:r>
           <w:rPr>
-            <w:rFonts w:ascii="Times New Roman"/>
-            <w:noProof/>
-            <w:webHidden/>
-            <w:sz w:val="28"/>
-            <w:szCs w:val="28"/>
+            <w:noProof/>
+            <w:webHidden/>
           </w:rPr>
           <w:fldChar w:fldCharType="end"/>
         </w:r>
@@ -9212,92 +9147,69 @@
           <w:tab w:val="right" w:leader="dot" w:pos="9345"/>
         </w:tabs>
         <w:rPr>
-          <w:rFonts w:ascii="Times New Roman" w:eastAsiaTheme="minorEastAsia"/>
+          <w:rFonts w:asciiTheme="minorHAnsi" w:eastAsiaTheme="minorEastAsia" w:hAnsiTheme="minorHAnsi" w:cstheme="minorBidi"/>
           <w:noProof/>
           <w:kern w:val="0"/>
-          <w:sz w:val="28"/>
-          <w:szCs w:val="28"/>
+          <w:sz w:val="22"/>
+          <w:szCs w:val="22"/>
           <w:lang w:val="ru-RU" w:eastAsia="ru-RU"/>
         </w:rPr>
       </w:pPr>
-      <w:hyperlink w:anchor="_Toc116739218" w:history="1">
+      <w:hyperlink w:anchor="_Toc116741175" w:history="1">
         <w:r>
           <w:rPr>
             <w:rStyle w:val="a5"/>
             <w:rFonts w:ascii="Times New Roman"/>
             <w:noProof/>
-            <w:sz w:val="28"/>
-            <w:szCs w:val="28"/>
             <w:lang w:val="ru-RU"/>
           </w:rPr>
           <w:t>Рис. 4.3.2. Создание ключа.</w:t>
         </w:r>
         <w:r>
           <w:rPr>
-            <w:rFonts w:ascii="Times New Roman"/>
-            <w:noProof/>
-            <w:webHidden/>
-            <w:sz w:val="28"/>
-            <w:szCs w:val="28"/>
+            <w:noProof/>
+            <w:webHidden/>
           </w:rPr>
           <w:tab/>
         </w:r>
         <w:r>
           <w:rPr>
-            <w:rFonts w:ascii="Times New Roman"/>
-            <w:noProof/>
-            <w:webHidden/>
-            <w:sz w:val="28"/>
-            <w:szCs w:val="28"/>
+            <w:noProof/>
+            <w:webHidden/>
           </w:rPr>
           <w:fldChar w:fldCharType="begin"/>
         </w:r>
         <w:r>
           <w:rPr>
-            <w:rFonts w:ascii="Times New Roman"/>
-            <w:noProof/>
-            <w:webHidden/>
-            <w:sz w:val="28"/>
-            <w:szCs w:val="28"/>
-          </w:rPr>
-          <w:instrText xml:space="preserve"> PAGEREF _Toc116739218 \h </w:instrText>
-        </w:r>
-        <w:r>
-          <w:rPr>
-            <w:rFonts w:ascii="Times New Roman"/>
-            <w:noProof/>
-            <w:webHidden/>
-            <w:sz w:val="28"/>
-            <w:szCs w:val="28"/>
-          </w:rPr>
-        </w:r>
-        <w:r>
-          <w:rPr>
-            <w:rFonts w:ascii="Times New Roman"/>
-            <w:noProof/>
-            <w:webHidden/>
-            <w:sz w:val="28"/>
-            <w:szCs w:val="28"/>
+            <w:noProof/>
+            <w:webHidden/>
+          </w:rPr>
+          <w:instrText xml:space="preserve"> PAGEREF _Toc116741175 \h </w:instrText>
+        </w:r>
+        <w:r>
+          <w:rPr>
+            <w:noProof/>
+            <w:webHidden/>
+          </w:rPr>
+        </w:r>
+        <w:r>
+          <w:rPr>
+            <w:noProof/>
+            <w:webHidden/>
           </w:rPr>
           <w:fldChar w:fldCharType="separate"/>
         </w:r>
         <w:r>
           <w:rPr>
-            <w:rFonts w:ascii="Times New Roman"/>
-            <w:noProof/>
-            <w:webHidden/>
-            <w:sz w:val="28"/>
-            <w:szCs w:val="28"/>
+            <w:noProof/>
+            <w:webHidden/>
           </w:rPr>
           <w:t>9</w:t>
         </w:r>
         <w:r>
           <w:rPr>
-            <w:rFonts w:ascii="Times New Roman"/>
-            <w:noProof/>
-            <w:webHidden/>
-            <w:sz w:val="28"/>
-            <w:szCs w:val="28"/>
+            <w:noProof/>
+            <w:webHidden/>
           </w:rPr>
           <w:fldChar w:fldCharType="end"/>
         </w:r>
@@ -9310,92 +9222,69 @@
           <w:tab w:val="right" w:leader="dot" w:pos="9345"/>
         </w:tabs>
         <w:rPr>
-          <w:rFonts w:ascii="Times New Roman" w:eastAsiaTheme="minorEastAsia"/>
+          <w:rFonts w:asciiTheme="minorHAnsi" w:eastAsiaTheme="minorEastAsia" w:hAnsiTheme="minorHAnsi" w:cstheme="minorBidi"/>
           <w:noProof/>
           <w:kern w:val="0"/>
-          <w:sz w:val="28"/>
-          <w:szCs w:val="28"/>
+          <w:sz w:val="22"/>
+          <w:szCs w:val="22"/>
           <w:lang w:val="ru-RU" w:eastAsia="ru-RU"/>
         </w:rPr>
       </w:pPr>
-      <w:hyperlink w:anchor="_Toc116739219" w:history="1">
+      <w:hyperlink w:anchor="_Toc116741176" w:history="1">
         <w:r>
           <w:rPr>
             <w:rStyle w:val="a5"/>
             <w:rFonts w:ascii="Times New Roman"/>
             <w:noProof/>
-            <w:sz w:val="28"/>
-            <w:szCs w:val="28"/>
             <w:lang w:val="ru-RU"/>
           </w:rPr>
           <w:t>Рис. 4.4.1. Создание каталога для предмета.</w:t>
         </w:r>
         <w:r>
           <w:rPr>
-            <w:rFonts w:ascii="Times New Roman"/>
-            <w:noProof/>
-            <w:webHidden/>
-            <w:sz w:val="28"/>
-            <w:szCs w:val="28"/>
+            <w:noProof/>
+            <w:webHidden/>
           </w:rPr>
           <w:tab/>
         </w:r>
         <w:r>
           <w:rPr>
-            <w:rFonts w:ascii="Times New Roman"/>
-            <w:noProof/>
-            <w:webHidden/>
-            <w:sz w:val="28"/>
-            <w:szCs w:val="28"/>
+            <w:noProof/>
+            <w:webHidden/>
           </w:rPr>
           <w:fldChar w:fldCharType="begin"/>
         </w:r>
         <w:r>
           <w:rPr>
-            <w:rFonts w:ascii="Times New Roman"/>
-            <w:noProof/>
-            <w:webHidden/>
-            <w:sz w:val="28"/>
-            <w:szCs w:val="28"/>
-          </w:rPr>
-          <w:instrText xml:space="preserve"> PAGEREF _Toc116739219 \h </w:instrText>
-        </w:r>
-        <w:r>
-          <w:rPr>
-            <w:rFonts w:ascii="Times New Roman"/>
-            <w:noProof/>
-            <w:webHidden/>
-            <w:sz w:val="28"/>
-            <w:szCs w:val="28"/>
-          </w:rPr>
-        </w:r>
-        <w:r>
-          <w:rPr>
-            <w:rFonts w:ascii="Times New Roman"/>
-            <w:noProof/>
-            <w:webHidden/>
-            <w:sz w:val="28"/>
-            <w:szCs w:val="28"/>
+            <w:noProof/>
+            <w:webHidden/>
+          </w:rPr>
+          <w:instrText xml:space="preserve"> PAGEREF _Toc116741176 \h </w:instrText>
+        </w:r>
+        <w:r>
+          <w:rPr>
+            <w:noProof/>
+            <w:webHidden/>
+          </w:rPr>
+        </w:r>
+        <w:r>
+          <w:rPr>
+            <w:noProof/>
+            <w:webHidden/>
           </w:rPr>
           <w:fldChar w:fldCharType="separate"/>
         </w:r>
         <w:r>
           <w:rPr>
-            <w:rFonts w:ascii="Times New Roman"/>
-            <w:noProof/>
-            <w:webHidden/>
-            <w:sz w:val="28"/>
-            <w:szCs w:val="28"/>
+            <w:noProof/>
+            <w:webHidden/>
           </w:rPr>
           <w:t>9</w:t>
         </w:r>
         <w:r>
           <w:rPr>
-            <w:rFonts w:ascii="Times New Roman"/>
-            <w:noProof/>
-            <w:webHidden/>
-            <w:sz w:val="28"/>
-            <w:szCs w:val="28"/>
+            <w:noProof/>
+            <w:webHidden/>
           </w:rPr>
           <w:fldChar w:fldCharType="end"/>
         </w:r>
@@ -9408,92 +9297,69 @@
           <w:tab w:val="right" w:leader="dot" w:pos="9345"/>
         </w:tabs>
         <w:rPr>
-          <w:rFonts w:ascii="Times New Roman" w:eastAsiaTheme="minorEastAsia"/>
+          <w:rFonts w:asciiTheme="minorHAnsi" w:eastAsiaTheme="minorEastAsia" w:hAnsiTheme="minorHAnsi" w:cstheme="minorBidi"/>
           <w:noProof/>
           <w:kern w:val="0"/>
-          <w:sz w:val="28"/>
-          <w:szCs w:val="28"/>
+          <w:sz w:val="22"/>
+          <w:szCs w:val="22"/>
           <w:lang w:val="ru-RU" w:eastAsia="ru-RU"/>
         </w:rPr>
       </w:pPr>
-      <w:hyperlink w:anchor="_Toc116739220" w:history="1">
+      <w:hyperlink w:anchor="_Toc116741177" w:history="1">
         <w:r>
           <w:rPr>
             <w:rStyle w:val="a5"/>
             <w:rFonts w:ascii="Times New Roman"/>
             <w:noProof/>
-            <w:sz w:val="28"/>
-            <w:szCs w:val="28"/>
             <w:lang w:val="ru-RU"/>
           </w:rPr>
           <w:t>Рис. 4.5.1. Страница репозитория.</w:t>
         </w:r>
         <w:r>
           <w:rPr>
-            <w:rFonts w:ascii="Times New Roman"/>
-            <w:noProof/>
-            <w:webHidden/>
-            <w:sz w:val="28"/>
-            <w:szCs w:val="28"/>
+            <w:noProof/>
+            <w:webHidden/>
           </w:rPr>
           <w:tab/>
         </w:r>
         <w:r>
           <w:rPr>
-            <w:rFonts w:ascii="Times New Roman"/>
-            <w:noProof/>
-            <w:webHidden/>
-            <w:sz w:val="28"/>
-            <w:szCs w:val="28"/>
+            <w:noProof/>
+            <w:webHidden/>
           </w:rPr>
           <w:fldChar w:fldCharType="begin"/>
         </w:r>
         <w:r>
           <w:rPr>
-            <w:rFonts w:ascii="Times New Roman"/>
-            <w:noProof/>
-            <w:webHidden/>
-            <w:sz w:val="28"/>
-            <w:szCs w:val="28"/>
-          </w:rPr>
-          <w:instrText xml:space="preserve"> PAGEREF _Toc116739220 \h </w:instrText>
-        </w:r>
-        <w:r>
-          <w:rPr>
-            <w:rFonts w:ascii="Times New Roman"/>
-            <w:noProof/>
-            <w:webHidden/>
-            <w:sz w:val="28"/>
-            <w:szCs w:val="28"/>
-          </w:rPr>
-        </w:r>
-        <w:r>
-          <w:rPr>
-            <w:rFonts w:ascii="Times New Roman"/>
-            <w:noProof/>
-            <w:webHidden/>
-            <w:sz w:val="28"/>
-            <w:szCs w:val="28"/>
+            <w:noProof/>
+            <w:webHidden/>
+          </w:rPr>
+          <w:instrText xml:space="preserve"> PAGEREF _Toc116741177 \h </w:instrText>
+        </w:r>
+        <w:r>
+          <w:rPr>
+            <w:noProof/>
+            <w:webHidden/>
+          </w:rPr>
+        </w:r>
+        <w:r>
+          <w:rPr>
+            <w:noProof/>
+            <w:webHidden/>
           </w:rPr>
           <w:fldChar w:fldCharType="separate"/>
         </w:r>
         <w:r>
           <w:rPr>
-            <w:rFonts w:ascii="Times New Roman"/>
-            <w:noProof/>
-            <w:webHidden/>
-            <w:sz w:val="28"/>
-            <w:szCs w:val="28"/>
+            <w:noProof/>
+            <w:webHidden/>
           </w:rPr>
           <w:t>9</w:t>
         </w:r>
         <w:r>
           <w:rPr>
-            <w:rFonts w:ascii="Times New Roman"/>
-            <w:noProof/>
-            <w:webHidden/>
-            <w:sz w:val="28"/>
-            <w:szCs w:val="28"/>
+            <w:noProof/>
+            <w:webHidden/>
           </w:rPr>
           <w:fldChar w:fldCharType="end"/>
         </w:r>
@@ -9506,92 +9372,69 @@
           <w:tab w:val="right" w:leader="dot" w:pos="9345"/>
         </w:tabs>
         <w:rPr>
-          <w:rFonts w:ascii="Times New Roman" w:eastAsiaTheme="minorEastAsia"/>
+          <w:rFonts w:asciiTheme="minorHAnsi" w:eastAsiaTheme="minorEastAsia" w:hAnsiTheme="minorHAnsi" w:cstheme="minorBidi"/>
           <w:noProof/>
           <w:kern w:val="0"/>
-          <w:sz w:val="28"/>
-          <w:szCs w:val="28"/>
+          <w:sz w:val="22"/>
+          <w:szCs w:val="22"/>
           <w:lang w:val="ru-RU" w:eastAsia="ru-RU"/>
         </w:rPr>
       </w:pPr>
-      <w:hyperlink w:anchor="_Toc116739221" w:history="1">
+      <w:hyperlink w:anchor="_Toc116741178" w:history="1">
         <w:r>
           <w:rPr>
             <w:rStyle w:val="a5"/>
             <w:rFonts w:ascii="Times New Roman"/>
             <w:noProof/>
-            <w:sz w:val="28"/>
-            <w:szCs w:val="28"/>
             <w:lang w:val="ru-RU"/>
           </w:rPr>
           <w:t>Рис. 4.5.2. Переход в каталог курса.</w:t>
         </w:r>
         <w:r>
           <w:rPr>
-            <w:rFonts w:ascii="Times New Roman"/>
-            <w:noProof/>
-            <w:webHidden/>
-            <w:sz w:val="28"/>
-            <w:szCs w:val="28"/>
+            <w:noProof/>
+            <w:webHidden/>
           </w:rPr>
           <w:tab/>
         </w:r>
         <w:r>
           <w:rPr>
-            <w:rFonts w:ascii="Times New Roman"/>
-            <w:noProof/>
-            <w:webHidden/>
-            <w:sz w:val="28"/>
-            <w:szCs w:val="28"/>
+            <w:noProof/>
+            <w:webHidden/>
           </w:rPr>
           <w:fldChar w:fldCharType="begin"/>
         </w:r>
         <w:r>
           <w:rPr>
-            <w:rFonts w:ascii="Times New Roman"/>
-            <w:noProof/>
-            <w:webHidden/>
-            <w:sz w:val="28"/>
-            <w:szCs w:val="28"/>
-          </w:rPr>
-          <w:instrText xml:space="preserve"> PAGEREF _Toc116739221 \h </w:instrText>
-        </w:r>
-        <w:r>
-          <w:rPr>
-            <w:rFonts w:ascii="Times New Roman"/>
-            <w:noProof/>
-            <w:webHidden/>
-            <w:sz w:val="28"/>
-            <w:szCs w:val="28"/>
-          </w:rPr>
-        </w:r>
-        <w:r>
-          <w:rPr>
-            <w:rFonts w:ascii="Times New Roman"/>
-            <w:noProof/>
-            <w:webHidden/>
-            <w:sz w:val="28"/>
-            <w:szCs w:val="28"/>
+            <w:noProof/>
+            <w:webHidden/>
+          </w:rPr>
+          <w:instrText xml:space="preserve"> PAGEREF _Toc116741178 \h </w:instrText>
+        </w:r>
+        <w:r>
+          <w:rPr>
+            <w:noProof/>
+            <w:webHidden/>
+          </w:rPr>
+        </w:r>
+        <w:r>
+          <w:rPr>
+            <w:noProof/>
+            <w:webHidden/>
           </w:rPr>
           <w:fldChar w:fldCharType="separate"/>
         </w:r>
         <w:r>
           <w:rPr>
-            <w:rFonts w:ascii="Times New Roman"/>
-            <w:noProof/>
-            <w:webHidden/>
-            <w:sz w:val="28"/>
-            <w:szCs w:val="28"/>
+            <w:noProof/>
+            <w:webHidden/>
           </w:rPr>
           <w:t>10</w:t>
         </w:r>
         <w:r>
           <w:rPr>
-            <w:rFonts w:ascii="Times New Roman"/>
-            <w:noProof/>
-            <w:webHidden/>
-            <w:sz w:val="28"/>
-            <w:szCs w:val="28"/>
+            <w:noProof/>
+            <w:webHidden/>
           </w:rPr>
           <w:fldChar w:fldCharType="end"/>
         </w:r>
@@ -9604,92 +9447,69 @@
           <w:tab w:val="right" w:leader="dot" w:pos="9345"/>
         </w:tabs>
         <w:rPr>
-          <w:rFonts w:ascii="Times New Roman" w:eastAsiaTheme="minorEastAsia"/>
+          <w:rFonts w:asciiTheme="minorHAnsi" w:eastAsiaTheme="minorEastAsia" w:hAnsiTheme="minorHAnsi" w:cstheme="minorBidi"/>
           <w:noProof/>
           <w:kern w:val="0"/>
-          <w:sz w:val="28"/>
-          <w:szCs w:val="28"/>
+          <w:sz w:val="22"/>
+          <w:szCs w:val="22"/>
           <w:lang w:val="ru-RU" w:eastAsia="ru-RU"/>
         </w:rPr>
       </w:pPr>
-      <w:hyperlink w:anchor="_Toc116739222" w:history="1">
+      <w:hyperlink w:anchor="_Toc116741179" w:history="1">
         <w:r>
           <w:rPr>
             <w:rStyle w:val="a5"/>
             <w:rFonts w:ascii="Times New Roman"/>
             <w:noProof/>
-            <w:sz w:val="28"/>
-            <w:szCs w:val="28"/>
             <w:lang w:val="ru-RU"/>
           </w:rPr>
           <w:t>Рис. 4.5.3. Клонирование репозитория.</w:t>
         </w:r>
         <w:r>
           <w:rPr>
-            <w:rFonts w:ascii="Times New Roman"/>
-            <w:noProof/>
-            <w:webHidden/>
-            <w:sz w:val="28"/>
-            <w:szCs w:val="28"/>
+            <w:noProof/>
+            <w:webHidden/>
           </w:rPr>
           <w:tab/>
         </w:r>
         <w:r>
           <w:rPr>
-            <w:rFonts w:ascii="Times New Roman"/>
-            <w:noProof/>
-            <w:webHidden/>
-            <w:sz w:val="28"/>
-            <w:szCs w:val="28"/>
+            <w:noProof/>
+            <w:webHidden/>
           </w:rPr>
           <w:fldChar w:fldCharType="begin"/>
         </w:r>
         <w:r>
           <w:rPr>
-            <w:rFonts w:ascii="Times New Roman"/>
-            <w:noProof/>
-            <w:webHidden/>
-            <w:sz w:val="28"/>
-            <w:szCs w:val="28"/>
-          </w:rPr>
-          <w:instrText xml:space="preserve"> PAGEREF _Toc116739222 \h </w:instrText>
-        </w:r>
-        <w:r>
-          <w:rPr>
-            <w:rFonts w:ascii="Times New Roman"/>
-            <w:noProof/>
-            <w:webHidden/>
-            <w:sz w:val="28"/>
-            <w:szCs w:val="28"/>
-          </w:rPr>
-        </w:r>
-        <w:r>
-          <w:rPr>
-            <w:rFonts w:ascii="Times New Roman"/>
-            <w:noProof/>
-            <w:webHidden/>
-            <w:sz w:val="28"/>
-            <w:szCs w:val="28"/>
+            <w:noProof/>
+            <w:webHidden/>
+          </w:rPr>
+          <w:instrText xml:space="preserve"> PAGEREF _Toc116741179 \h </w:instrText>
+        </w:r>
+        <w:r>
+          <w:rPr>
+            <w:noProof/>
+            <w:webHidden/>
+          </w:rPr>
+        </w:r>
+        <w:r>
+          <w:rPr>
+            <w:noProof/>
+            <w:webHidden/>
           </w:rPr>
           <w:fldChar w:fldCharType="separate"/>
         </w:r>
         <w:r>
           <w:rPr>
-            <w:rFonts w:ascii="Times New Roman"/>
-            <w:noProof/>
-            <w:webHidden/>
-            <w:sz w:val="28"/>
-            <w:szCs w:val="28"/>
+            <w:noProof/>
+            <w:webHidden/>
           </w:rPr>
           <w:t>10</w:t>
         </w:r>
         <w:r>
           <w:rPr>
-            <w:rFonts w:ascii="Times New Roman"/>
-            <w:noProof/>
-            <w:webHidden/>
-            <w:sz w:val="28"/>
-            <w:szCs w:val="28"/>
+            <w:noProof/>
+            <w:webHidden/>
           </w:rPr>
           <w:fldChar w:fldCharType="end"/>
         </w:r>
@@ -9702,92 +9522,69 @@
           <w:tab w:val="right" w:leader="dot" w:pos="9345"/>
         </w:tabs>
         <w:rPr>
-          <w:rFonts w:ascii="Times New Roman" w:eastAsiaTheme="minorEastAsia"/>
+          <w:rFonts w:asciiTheme="minorHAnsi" w:eastAsiaTheme="minorEastAsia" w:hAnsiTheme="minorHAnsi" w:cstheme="minorBidi"/>
           <w:noProof/>
           <w:kern w:val="0"/>
-          <w:sz w:val="28"/>
-          <w:szCs w:val="28"/>
+          <w:sz w:val="22"/>
+          <w:szCs w:val="22"/>
           <w:lang w:val="ru-RU" w:eastAsia="ru-RU"/>
         </w:rPr>
       </w:pPr>
-      <w:hyperlink w:anchor="_Toc116739223" w:history="1">
+      <w:hyperlink w:anchor="_Toc116741180" w:history="1">
         <w:r>
           <w:rPr>
             <w:rStyle w:val="a5"/>
             <w:rFonts w:ascii="Times New Roman"/>
             <w:noProof/>
-            <w:sz w:val="28"/>
-            <w:szCs w:val="28"/>
             <w:lang w:val="ru-RU"/>
           </w:rPr>
           <w:t>Рис. 4.5.3. Результат копировани</w:t>
         </w:r>
         <w:r>
           <w:rPr>
-            <w:rFonts w:ascii="Times New Roman"/>
-            <w:noProof/>
-            <w:webHidden/>
-            <w:sz w:val="28"/>
-            <w:szCs w:val="28"/>
+            <w:noProof/>
+            <w:webHidden/>
           </w:rPr>
           <w:tab/>
         </w:r>
         <w:r>
           <w:rPr>
-            <w:rFonts w:ascii="Times New Roman"/>
-            <w:noProof/>
-            <w:webHidden/>
-            <w:sz w:val="28"/>
-            <w:szCs w:val="28"/>
+            <w:noProof/>
+            <w:webHidden/>
           </w:rPr>
           <w:fldChar w:fldCharType="begin"/>
         </w:r>
         <w:r>
           <w:rPr>
-            <w:rFonts w:ascii="Times New Roman"/>
-            <w:noProof/>
-            <w:webHidden/>
-            <w:sz w:val="28"/>
-            <w:szCs w:val="28"/>
-          </w:rPr>
-          <w:instrText xml:space="preserve"> PAGEREF _Toc116739223 \h </w:instrText>
-        </w:r>
-        <w:r>
-          <w:rPr>
-            <w:rFonts w:ascii="Times New Roman"/>
-            <w:noProof/>
-            <w:webHidden/>
-            <w:sz w:val="28"/>
-            <w:szCs w:val="28"/>
-          </w:rPr>
-        </w:r>
-        <w:r>
-          <w:rPr>
-            <w:rFonts w:ascii="Times New Roman"/>
-            <w:noProof/>
-            <w:webHidden/>
-            <w:sz w:val="28"/>
-            <w:szCs w:val="28"/>
+            <w:noProof/>
+            <w:webHidden/>
+          </w:rPr>
+          <w:instrText xml:space="preserve"> PAGEREF _Toc116741180 \h </w:instrText>
+        </w:r>
+        <w:r>
+          <w:rPr>
+            <w:noProof/>
+            <w:webHidden/>
+          </w:rPr>
+        </w:r>
+        <w:r>
+          <w:rPr>
+            <w:noProof/>
+            <w:webHidden/>
           </w:rPr>
           <w:fldChar w:fldCharType="separate"/>
         </w:r>
         <w:r>
           <w:rPr>
-            <w:rFonts w:ascii="Times New Roman"/>
-            <w:noProof/>
-            <w:webHidden/>
-            <w:sz w:val="28"/>
-            <w:szCs w:val="28"/>
+            <w:noProof/>
+            <w:webHidden/>
           </w:rPr>
           <w:t>10</w:t>
         </w:r>
         <w:r>
           <w:rPr>
-            <w:rFonts w:ascii="Times New Roman"/>
-            <w:noProof/>
-            <w:webHidden/>
-            <w:sz w:val="28"/>
-            <w:szCs w:val="28"/>
+            <w:noProof/>
+            <w:webHidden/>
           </w:rPr>
           <w:fldChar w:fldCharType="end"/>
         </w:r>
@@ -9800,92 +9597,69 @@
           <w:tab w:val="right" w:leader="dot" w:pos="9345"/>
         </w:tabs>
         <w:rPr>
-          <w:rFonts w:ascii="Times New Roman" w:eastAsiaTheme="minorEastAsia"/>
+          <w:rFonts w:asciiTheme="minorHAnsi" w:eastAsiaTheme="minorEastAsia" w:hAnsiTheme="minorHAnsi" w:cstheme="minorBidi"/>
           <w:noProof/>
           <w:kern w:val="0"/>
-          <w:sz w:val="28"/>
-          <w:szCs w:val="28"/>
+          <w:sz w:val="22"/>
+          <w:szCs w:val="22"/>
           <w:lang w:val="ru-RU" w:eastAsia="ru-RU"/>
         </w:rPr>
       </w:pPr>
-      <w:hyperlink w:anchor="_Toc116739224" w:history="1">
+      <w:hyperlink w:anchor="_Toc116741181" w:history="1">
         <w:r>
           <w:rPr>
             <w:rStyle w:val="a5"/>
             <w:rFonts w:ascii="Times New Roman"/>
             <w:noProof/>
-            <w:sz w:val="28"/>
-            <w:szCs w:val="28"/>
             <w:lang w:val="ru-RU"/>
           </w:rPr>
           <w:t>Рис. 4.6.1. Удаление лишних файлов.</w:t>
         </w:r>
         <w:r>
           <w:rPr>
-            <w:rFonts w:ascii="Times New Roman"/>
-            <w:noProof/>
-            <w:webHidden/>
-            <w:sz w:val="28"/>
-            <w:szCs w:val="28"/>
+            <w:noProof/>
+            <w:webHidden/>
           </w:rPr>
           <w:tab/>
         </w:r>
         <w:r>
           <w:rPr>
-            <w:rFonts w:ascii="Times New Roman"/>
-            <w:noProof/>
-            <w:webHidden/>
-            <w:sz w:val="28"/>
-            <w:szCs w:val="28"/>
+            <w:noProof/>
+            <w:webHidden/>
           </w:rPr>
           <w:fldChar w:fldCharType="begin"/>
         </w:r>
         <w:r>
           <w:rPr>
-            <w:rFonts w:ascii="Times New Roman"/>
-            <w:noProof/>
-            <w:webHidden/>
-            <w:sz w:val="28"/>
-            <w:szCs w:val="28"/>
-          </w:rPr>
-          <w:instrText xml:space="preserve"> PAGEREF _Toc116739224 \h </w:instrText>
-        </w:r>
-        <w:r>
-          <w:rPr>
-            <w:rFonts w:ascii="Times New Roman"/>
-            <w:noProof/>
-            <w:webHidden/>
-            <w:sz w:val="28"/>
-            <w:szCs w:val="28"/>
-          </w:rPr>
-        </w:r>
-        <w:r>
-          <w:rPr>
-            <w:rFonts w:ascii="Times New Roman"/>
-            <w:noProof/>
-            <w:webHidden/>
-            <w:sz w:val="28"/>
-            <w:szCs w:val="28"/>
+            <w:noProof/>
+            <w:webHidden/>
+          </w:rPr>
+          <w:instrText xml:space="preserve"> PAGEREF _Toc116741181 \h </w:instrText>
+        </w:r>
+        <w:r>
+          <w:rPr>
+            <w:noProof/>
+            <w:webHidden/>
+          </w:rPr>
+        </w:r>
+        <w:r>
+          <w:rPr>
+            <w:noProof/>
+            <w:webHidden/>
           </w:rPr>
           <w:fldChar w:fldCharType="separate"/>
         </w:r>
         <w:r>
           <w:rPr>
-            <w:rFonts w:ascii="Times New Roman"/>
-            <w:noProof/>
-            <w:webHidden/>
-            <w:sz w:val="28"/>
-            <w:szCs w:val="28"/>
+            <w:noProof/>
+            <w:webHidden/>
           </w:rPr>
           <w:t>11</w:t>
         </w:r>
         <w:r>
           <w:rPr>
-            <w:rFonts w:ascii="Times New Roman"/>
-            <w:noProof/>
-            <w:webHidden/>
-            <w:sz w:val="28"/>
-            <w:szCs w:val="28"/>
+            <w:noProof/>
+            <w:webHidden/>
           </w:rPr>
           <w:fldChar w:fldCharType="end"/>
         </w:r>
@@ -9898,92 +9672,69 @@
           <w:tab w:val="right" w:leader="dot" w:pos="9345"/>
         </w:tabs>
         <w:rPr>
-          <w:rFonts w:ascii="Times New Roman" w:eastAsiaTheme="minorEastAsia"/>
+          <w:rFonts w:asciiTheme="minorHAnsi" w:eastAsiaTheme="minorEastAsia" w:hAnsiTheme="minorHAnsi" w:cstheme="minorBidi"/>
           <w:noProof/>
           <w:kern w:val="0"/>
-          <w:sz w:val="28"/>
-          <w:szCs w:val="28"/>
+          <w:sz w:val="22"/>
+          <w:szCs w:val="22"/>
           <w:lang w:val="ru-RU" w:eastAsia="ru-RU"/>
         </w:rPr>
       </w:pPr>
-      <w:hyperlink w:anchor="_Toc116739225" w:history="1">
+      <w:hyperlink w:anchor="_Toc116741182" w:history="1">
         <w:r>
           <w:rPr>
             <w:rStyle w:val="a5"/>
             <w:rFonts w:ascii="Times New Roman"/>
             <w:noProof/>
-            <w:sz w:val="28"/>
-            <w:szCs w:val="28"/>
             <w:lang w:val="ru-RU"/>
           </w:rPr>
           <w:t>Рис. 4.6.2. Создание каталогов.</w:t>
         </w:r>
         <w:r>
           <w:rPr>
-            <w:rFonts w:ascii="Times New Roman"/>
-            <w:noProof/>
-            <w:webHidden/>
-            <w:sz w:val="28"/>
-            <w:szCs w:val="28"/>
+            <w:noProof/>
+            <w:webHidden/>
           </w:rPr>
           <w:tab/>
         </w:r>
         <w:r>
           <w:rPr>
-            <w:rFonts w:ascii="Times New Roman"/>
-            <w:noProof/>
-            <w:webHidden/>
-            <w:sz w:val="28"/>
-            <w:szCs w:val="28"/>
+            <w:noProof/>
+            <w:webHidden/>
           </w:rPr>
           <w:fldChar w:fldCharType="begin"/>
         </w:r>
         <w:r>
           <w:rPr>
-            <w:rFonts w:ascii="Times New Roman"/>
-            <w:noProof/>
-            <w:webHidden/>
-            <w:sz w:val="28"/>
-            <w:szCs w:val="28"/>
-          </w:rPr>
-          <w:instrText xml:space="preserve"> PAGEREF _Toc116739225 \h </w:instrText>
-        </w:r>
-        <w:r>
-          <w:rPr>
-            <w:rFonts w:ascii="Times New Roman"/>
-            <w:noProof/>
-            <w:webHidden/>
-            <w:sz w:val="28"/>
-            <w:szCs w:val="28"/>
-          </w:rPr>
-        </w:r>
-        <w:r>
-          <w:rPr>
-            <w:rFonts w:ascii="Times New Roman"/>
-            <w:noProof/>
-            <w:webHidden/>
-            <w:sz w:val="28"/>
-            <w:szCs w:val="28"/>
+            <w:noProof/>
+            <w:webHidden/>
+          </w:rPr>
+          <w:instrText xml:space="preserve"> PAGEREF _Toc116741182 \h </w:instrText>
+        </w:r>
+        <w:r>
+          <w:rPr>
+            <w:noProof/>
+            <w:webHidden/>
+          </w:rPr>
+        </w:r>
+        <w:r>
+          <w:rPr>
+            <w:noProof/>
+            <w:webHidden/>
           </w:rPr>
           <w:fldChar w:fldCharType="separate"/>
         </w:r>
         <w:r>
           <w:rPr>
-            <w:rFonts w:ascii="Times New Roman"/>
-            <w:noProof/>
-            <w:webHidden/>
-            <w:sz w:val="28"/>
-            <w:szCs w:val="28"/>
+            <w:noProof/>
+            <w:webHidden/>
           </w:rPr>
           <w:t>11</w:t>
         </w:r>
         <w:r>
           <w:rPr>
-            <w:rFonts w:ascii="Times New Roman"/>
-            <w:noProof/>
-            <w:webHidden/>
-            <w:sz w:val="28"/>
-            <w:szCs w:val="28"/>
+            <w:noProof/>
+            <w:webHidden/>
           </w:rPr>
           <w:fldChar w:fldCharType="end"/>
         </w:r>
@@ -9996,92 +9747,69 @@
           <w:tab w:val="right" w:leader="dot" w:pos="9345"/>
         </w:tabs>
         <w:rPr>
-          <w:rFonts w:ascii="Times New Roman" w:eastAsiaTheme="minorEastAsia"/>
+          <w:rFonts w:asciiTheme="minorHAnsi" w:eastAsiaTheme="minorEastAsia" w:hAnsiTheme="minorHAnsi" w:cstheme="minorBidi"/>
           <w:noProof/>
           <w:kern w:val="0"/>
-          <w:sz w:val="28"/>
-          <w:szCs w:val="28"/>
+          <w:sz w:val="22"/>
+          <w:szCs w:val="22"/>
           <w:lang w:val="ru-RU" w:eastAsia="ru-RU"/>
         </w:rPr>
       </w:pPr>
-      <w:hyperlink w:anchor="_Toc116739226" w:history="1">
+      <w:hyperlink w:anchor="_Toc116741183" w:history="1">
         <w:r>
           <w:rPr>
             <w:rStyle w:val="a5"/>
             <w:rFonts w:ascii="Times New Roman"/>
             <w:noProof/>
-            <w:sz w:val="28"/>
-            <w:szCs w:val="28"/>
             <w:lang w:val="ru-RU"/>
           </w:rPr>
           <w:t>Рис. 4.6.3.1. Отправка файлов.</w:t>
         </w:r>
         <w:r>
           <w:rPr>
-            <w:rFonts w:ascii="Times New Roman"/>
-            <w:noProof/>
-            <w:webHidden/>
-            <w:sz w:val="28"/>
-            <w:szCs w:val="28"/>
+            <w:noProof/>
+            <w:webHidden/>
           </w:rPr>
           <w:tab/>
         </w:r>
         <w:r>
           <w:rPr>
-            <w:rFonts w:ascii="Times New Roman"/>
-            <w:noProof/>
-            <w:webHidden/>
-            <w:sz w:val="28"/>
-            <w:szCs w:val="28"/>
+            <w:noProof/>
+            <w:webHidden/>
           </w:rPr>
           <w:fldChar w:fldCharType="begin"/>
         </w:r>
         <w:r>
           <w:rPr>
-            <w:rFonts w:ascii="Times New Roman"/>
-            <w:noProof/>
-            <w:webHidden/>
-            <w:sz w:val="28"/>
-            <w:szCs w:val="28"/>
-          </w:rPr>
-          <w:instrText xml:space="preserve"> PAGEREF _Toc116739226 \h </w:instrText>
-        </w:r>
-        <w:r>
-          <w:rPr>
-            <w:rFonts w:ascii="Times New Roman"/>
-            <w:noProof/>
-            <w:webHidden/>
-            <w:sz w:val="28"/>
-            <w:szCs w:val="28"/>
-          </w:rPr>
-        </w:r>
-        <w:r>
-          <w:rPr>
-            <w:rFonts w:ascii="Times New Roman"/>
-            <w:noProof/>
-            <w:webHidden/>
-            <w:sz w:val="28"/>
-            <w:szCs w:val="28"/>
+            <w:noProof/>
+            <w:webHidden/>
+          </w:rPr>
+          <w:instrText xml:space="preserve"> PAGEREF _Toc116741183 \h </w:instrText>
+        </w:r>
+        <w:r>
+          <w:rPr>
+            <w:noProof/>
+            <w:webHidden/>
+          </w:rPr>
+        </w:r>
+        <w:r>
+          <w:rPr>
+            <w:noProof/>
+            <w:webHidden/>
           </w:rPr>
           <w:fldChar w:fldCharType="separate"/>
         </w:r>
         <w:r>
           <w:rPr>
-            <w:rFonts w:ascii="Times New Roman"/>
-            <w:noProof/>
-            <w:webHidden/>
-            <w:sz w:val="28"/>
-            <w:szCs w:val="28"/>
+            <w:noProof/>
+            <w:webHidden/>
           </w:rPr>
           <w:t>11</w:t>
         </w:r>
         <w:r>
           <w:rPr>
-            <w:rFonts w:ascii="Times New Roman"/>
-            <w:noProof/>
-            <w:webHidden/>
-            <w:sz w:val="28"/>
-            <w:szCs w:val="28"/>
+            <w:noProof/>
+            <w:webHidden/>
           </w:rPr>
           <w:fldChar w:fldCharType="end"/>
         </w:r>
@@ -10094,92 +9822,69 @@
           <w:tab w:val="right" w:leader="dot" w:pos="9345"/>
         </w:tabs>
         <w:rPr>
-          <w:rFonts w:ascii="Times New Roman" w:eastAsiaTheme="minorEastAsia"/>
+          <w:rFonts w:asciiTheme="minorHAnsi" w:eastAsiaTheme="minorEastAsia" w:hAnsiTheme="minorHAnsi" w:cstheme="minorBidi"/>
           <w:noProof/>
           <w:kern w:val="0"/>
-          <w:sz w:val="28"/>
-          <w:szCs w:val="28"/>
+          <w:sz w:val="22"/>
+          <w:szCs w:val="22"/>
           <w:lang w:val="ru-RU" w:eastAsia="ru-RU"/>
         </w:rPr>
       </w:pPr>
-      <w:hyperlink w:anchor="_Toc116739227" w:history="1">
+      <w:hyperlink w:anchor="_Toc116741184" w:history="1">
         <w:r>
           <w:rPr>
             <w:rStyle w:val="a5"/>
             <w:rFonts w:ascii="Times New Roman"/>
             <w:noProof/>
-            <w:sz w:val="28"/>
-            <w:szCs w:val="28"/>
             <w:lang w:val="ru-RU"/>
           </w:rPr>
           <w:t>Рис. 4.6.3.2.  Отправка файлов.</w:t>
         </w:r>
         <w:r>
           <w:rPr>
-            <w:rFonts w:ascii="Times New Roman"/>
-            <w:noProof/>
-            <w:webHidden/>
-            <w:sz w:val="28"/>
-            <w:szCs w:val="28"/>
+            <w:noProof/>
+            <w:webHidden/>
           </w:rPr>
           <w:tab/>
         </w:r>
         <w:r>
           <w:rPr>
-            <w:rFonts w:ascii="Times New Roman"/>
-            <w:noProof/>
-            <w:webHidden/>
-            <w:sz w:val="28"/>
-            <w:szCs w:val="28"/>
+            <w:noProof/>
+            <w:webHidden/>
           </w:rPr>
           <w:fldChar w:fldCharType="begin"/>
         </w:r>
         <w:r>
           <w:rPr>
-            <w:rFonts w:ascii="Times New Roman"/>
-            <w:noProof/>
-            <w:webHidden/>
-            <w:sz w:val="28"/>
-            <w:szCs w:val="28"/>
-          </w:rPr>
-          <w:instrText xml:space="preserve"> PAGEREF _Toc116739227 \h </w:instrText>
-        </w:r>
-        <w:r>
-          <w:rPr>
-            <w:rFonts w:ascii="Times New Roman"/>
-            <w:noProof/>
-            <w:webHidden/>
-            <w:sz w:val="28"/>
-            <w:szCs w:val="28"/>
-          </w:rPr>
-        </w:r>
-        <w:r>
-          <w:rPr>
-            <w:rFonts w:ascii="Times New Roman"/>
-            <w:noProof/>
-            <w:webHidden/>
-            <w:sz w:val="28"/>
-            <w:szCs w:val="28"/>
+            <w:noProof/>
+            <w:webHidden/>
+          </w:rPr>
+          <w:instrText xml:space="preserve"> PAGEREF _Toc116741184 \h </w:instrText>
+        </w:r>
+        <w:r>
+          <w:rPr>
+            <w:noProof/>
+            <w:webHidden/>
+          </w:rPr>
+        </w:r>
+        <w:r>
+          <w:rPr>
+            <w:noProof/>
+            <w:webHidden/>
           </w:rPr>
           <w:fldChar w:fldCharType="separate"/>
         </w:r>
         <w:r>
           <w:rPr>
-            <w:rFonts w:ascii="Times New Roman"/>
-            <w:noProof/>
-            <w:webHidden/>
-            <w:sz w:val="28"/>
-            <w:szCs w:val="28"/>
+            <w:noProof/>
+            <w:webHidden/>
           </w:rPr>
           <w:t>12</w:t>
         </w:r>
         <w:r>
           <w:rPr>
-            <w:rFonts w:ascii="Times New Roman"/>
-            <w:noProof/>
-            <w:webHidden/>
-            <w:sz w:val="28"/>
-            <w:szCs w:val="28"/>
+            <w:noProof/>
+            <w:webHidden/>
           </w:rPr>
           <w:fldChar w:fldCharType="end"/>
         </w:r>
@@ -10192,92 +9897,69 @@
           <w:tab w:val="right" w:leader="dot" w:pos="9345"/>
         </w:tabs>
         <w:rPr>
-          <w:rFonts w:ascii="Times New Roman" w:eastAsiaTheme="minorEastAsia"/>
+          <w:rFonts w:asciiTheme="minorHAnsi" w:eastAsiaTheme="minorEastAsia" w:hAnsiTheme="minorHAnsi" w:cstheme="minorBidi"/>
           <w:noProof/>
           <w:kern w:val="0"/>
-          <w:sz w:val="28"/>
-          <w:szCs w:val="28"/>
+          <w:sz w:val="22"/>
+          <w:szCs w:val="22"/>
           <w:lang w:val="ru-RU" w:eastAsia="ru-RU"/>
         </w:rPr>
       </w:pPr>
-      <w:hyperlink w:anchor="_Toc116739228" w:history="1">
+      <w:hyperlink w:anchor="_Toc116741185" w:history="1">
         <w:r>
           <w:rPr>
             <w:rStyle w:val="a5"/>
             <w:rFonts w:ascii="Times New Roman"/>
             <w:noProof/>
-            <w:sz w:val="28"/>
-            <w:szCs w:val="28"/>
             <w:lang w:val="ru-RU"/>
           </w:rPr>
           <w:t>Рис. 4.6.3.3. Отправка файлов.</w:t>
         </w:r>
         <w:r>
           <w:rPr>
-            <w:rFonts w:ascii="Times New Roman"/>
-            <w:noProof/>
-            <w:webHidden/>
-            <w:sz w:val="28"/>
-            <w:szCs w:val="28"/>
+            <w:noProof/>
+            <w:webHidden/>
           </w:rPr>
           <w:tab/>
         </w:r>
         <w:r>
           <w:rPr>
-            <w:rFonts w:ascii="Times New Roman"/>
-            <w:noProof/>
-            <w:webHidden/>
-            <w:sz w:val="28"/>
-            <w:szCs w:val="28"/>
+            <w:noProof/>
+            <w:webHidden/>
           </w:rPr>
           <w:fldChar w:fldCharType="begin"/>
         </w:r>
         <w:r>
           <w:rPr>
-            <w:rFonts w:ascii="Times New Roman"/>
-            <w:noProof/>
-            <w:webHidden/>
-            <w:sz w:val="28"/>
-            <w:szCs w:val="28"/>
-          </w:rPr>
-          <w:instrText xml:space="preserve"> PAGEREF _Toc116739228 \h </w:instrText>
-        </w:r>
-        <w:r>
-          <w:rPr>
-            <w:rFonts w:ascii="Times New Roman"/>
-            <w:noProof/>
-            <w:webHidden/>
-            <w:sz w:val="28"/>
-            <w:szCs w:val="28"/>
-          </w:rPr>
-        </w:r>
-        <w:r>
-          <w:rPr>
-            <w:rFonts w:ascii="Times New Roman"/>
-            <w:noProof/>
-            <w:webHidden/>
-            <w:sz w:val="28"/>
-            <w:szCs w:val="28"/>
+            <w:noProof/>
+            <w:webHidden/>
+          </w:rPr>
+          <w:instrText xml:space="preserve"> PAGEREF _Toc116741185 \h </w:instrText>
+        </w:r>
+        <w:r>
+          <w:rPr>
+            <w:noProof/>
+            <w:webHidden/>
+          </w:rPr>
+        </w:r>
+        <w:r>
+          <w:rPr>
+            <w:noProof/>
+            <w:webHidden/>
           </w:rPr>
           <w:fldChar w:fldCharType="separate"/>
         </w:r>
         <w:r>
           <w:rPr>
-            <w:rFonts w:ascii="Times New Roman"/>
-            <w:noProof/>
-            <w:webHidden/>
-            <w:sz w:val="28"/>
-            <w:szCs w:val="28"/>
+            <w:noProof/>
+            <w:webHidden/>
           </w:rPr>
           <w:t>12</w:t>
         </w:r>
         <w:r>
           <w:rPr>
-            <w:rFonts w:ascii="Times New Roman"/>
-            <w:noProof/>
-            <w:webHidden/>
-            <w:sz w:val="28"/>
-            <w:szCs w:val="28"/>
+            <w:noProof/>
+            <w:webHidden/>
           </w:rPr>
           <w:fldChar w:fldCharType="end"/>
         </w:r>
@@ -10290,92 +9972,69 @@
           <w:tab w:val="right" w:leader="dot" w:pos="9345"/>
         </w:tabs>
         <w:rPr>
-          <w:rFonts w:ascii="Times New Roman" w:eastAsiaTheme="minorEastAsia"/>
+          <w:rFonts w:asciiTheme="minorHAnsi" w:eastAsiaTheme="minorEastAsia" w:hAnsiTheme="minorHAnsi" w:cstheme="minorBidi"/>
           <w:noProof/>
           <w:kern w:val="0"/>
-          <w:sz w:val="28"/>
-          <w:szCs w:val="28"/>
+          <w:sz w:val="22"/>
+          <w:szCs w:val="22"/>
           <w:lang w:val="ru-RU" w:eastAsia="ru-RU"/>
         </w:rPr>
       </w:pPr>
-      <w:hyperlink w:anchor="_Toc116739229" w:history="1">
+      <w:hyperlink w:anchor="_Toc116741186" w:history="1">
         <w:r>
           <w:rPr>
             <w:rStyle w:val="a5"/>
             <w:rFonts w:ascii="Times New Roman"/>
             <w:noProof/>
-            <w:sz w:val="28"/>
-            <w:szCs w:val="28"/>
             <w:lang w:val="ru-RU"/>
           </w:rPr>
           <w:t>Рис. 5.1.1. Создание файла отчета.</w:t>
         </w:r>
         <w:r>
           <w:rPr>
-            <w:rFonts w:ascii="Times New Roman"/>
-            <w:noProof/>
-            <w:webHidden/>
-            <w:sz w:val="28"/>
-            <w:szCs w:val="28"/>
+            <w:noProof/>
+            <w:webHidden/>
           </w:rPr>
           <w:tab/>
         </w:r>
         <w:r>
           <w:rPr>
-            <w:rFonts w:ascii="Times New Roman"/>
-            <w:noProof/>
-            <w:webHidden/>
-            <w:sz w:val="28"/>
-            <w:szCs w:val="28"/>
+            <w:noProof/>
+            <w:webHidden/>
           </w:rPr>
           <w:fldChar w:fldCharType="begin"/>
         </w:r>
         <w:r>
           <w:rPr>
-            <w:rFonts w:ascii="Times New Roman"/>
-            <w:noProof/>
-            <w:webHidden/>
-            <w:sz w:val="28"/>
-            <w:szCs w:val="28"/>
-          </w:rPr>
-          <w:instrText xml:space="preserve"> PAGEREF _Toc116739229 \h </w:instrText>
-        </w:r>
-        <w:r>
-          <w:rPr>
-            <w:rFonts w:ascii="Times New Roman"/>
-            <w:noProof/>
-            <w:webHidden/>
-            <w:sz w:val="28"/>
-            <w:szCs w:val="28"/>
-          </w:rPr>
-        </w:r>
-        <w:r>
-          <w:rPr>
-            <w:rFonts w:ascii="Times New Roman"/>
-            <w:noProof/>
-            <w:webHidden/>
-            <w:sz w:val="28"/>
-            <w:szCs w:val="28"/>
+            <w:noProof/>
+            <w:webHidden/>
+          </w:rPr>
+          <w:instrText xml:space="preserve"> PAGEREF _Toc116741186 \h </w:instrText>
+        </w:r>
+        <w:r>
+          <w:rPr>
+            <w:noProof/>
+            <w:webHidden/>
+          </w:rPr>
+        </w:r>
+        <w:r>
+          <w:rPr>
+            <w:noProof/>
+            <w:webHidden/>
           </w:rPr>
           <w:fldChar w:fldCharType="separate"/>
         </w:r>
         <w:r>
           <w:rPr>
-            <w:rFonts w:ascii="Times New Roman"/>
-            <w:noProof/>
-            <w:webHidden/>
-            <w:sz w:val="28"/>
-            <w:szCs w:val="28"/>
+            <w:noProof/>
+            <w:webHidden/>
           </w:rPr>
           <w:t>13</w:t>
         </w:r>
         <w:r>
           <w:rPr>
-            <w:rFonts w:ascii="Times New Roman"/>
-            <w:noProof/>
-            <w:webHidden/>
-            <w:sz w:val="28"/>
-            <w:szCs w:val="28"/>
+            <w:noProof/>
+            <w:webHidden/>
           </w:rPr>
           <w:fldChar w:fldCharType="end"/>
         </w:r>
@@ -10388,92 +10047,69 @@
           <w:tab w:val="right" w:leader="dot" w:pos="9345"/>
         </w:tabs>
         <w:rPr>
-          <w:rFonts w:ascii="Times New Roman" w:eastAsiaTheme="minorEastAsia"/>
+          <w:rFonts w:asciiTheme="minorHAnsi" w:eastAsiaTheme="minorEastAsia" w:hAnsiTheme="minorHAnsi" w:cstheme="minorBidi"/>
           <w:noProof/>
           <w:kern w:val="0"/>
-          <w:sz w:val="28"/>
-          <w:szCs w:val="28"/>
+          <w:sz w:val="22"/>
+          <w:szCs w:val="22"/>
           <w:lang w:val="ru-RU" w:eastAsia="ru-RU"/>
         </w:rPr>
       </w:pPr>
-      <w:hyperlink w:anchor="_Toc116739230" w:history="1">
+      <w:hyperlink w:anchor="_Toc116741187" w:history="1">
         <w:r>
           <w:rPr>
             <w:rStyle w:val="a5"/>
             <w:rFonts w:ascii="Times New Roman"/>
             <w:noProof/>
-            <w:sz w:val="28"/>
-            <w:szCs w:val="28"/>
             <w:lang w:val="ru-RU"/>
           </w:rPr>
           <w:t>Рис. 5.1.2. Начало создание отчета.</w:t>
         </w:r>
         <w:r>
           <w:rPr>
-            <w:rFonts w:ascii="Times New Roman"/>
-            <w:noProof/>
-            <w:webHidden/>
-            <w:sz w:val="28"/>
-            <w:szCs w:val="28"/>
+            <w:noProof/>
+            <w:webHidden/>
           </w:rPr>
           <w:tab/>
         </w:r>
         <w:r>
           <w:rPr>
-            <w:rFonts w:ascii="Times New Roman"/>
-            <w:noProof/>
-            <w:webHidden/>
-            <w:sz w:val="28"/>
-            <w:szCs w:val="28"/>
+            <w:noProof/>
+            <w:webHidden/>
           </w:rPr>
           <w:fldChar w:fldCharType="begin"/>
         </w:r>
         <w:r>
           <w:rPr>
-            <w:rFonts w:ascii="Times New Roman"/>
-            <w:noProof/>
-            <w:webHidden/>
-            <w:sz w:val="28"/>
-            <w:szCs w:val="28"/>
-          </w:rPr>
-          <w:instrText xml:space="preserve"> PAGEREF _Toc116739230 \h </w:instrText>
-        </w:r>
-        <w:r>
-          <w:rPr>
-            <w:rFonts w:ascii="Times New Roman"/>
-            <w:noProof/>
-            <w:webHidden/>
-            <w:sz w:val="28"/>
-            <w:szCs w:val="28"/>
-          </w:rPr>
-        </w:r>
-        <w:r>
-          <w:rPr>
-            <w:rFonts w:ascii="Times New Roman"/>
-            <w:noProof/>
-            <w:webHidden/>
-            <w:sz w:val="28"/>
-            <w:szCs w:val="28"/>
+            <w:noProof/>
+            <w:webHidden/>
+          </w:rPr>
+          <w:instrText xml:space="preserve"> PAGEREF _Toc116741187 \h </w:instrText>
+        </w:r>
+        <w:r>
+          <w:rPr>
+            <w:noProof/>
+            <w:webHidden/>
+          </w:rPr>
+        </w:r>
+        <w:r>
+          <w:rPr>
+            <w:noProof/>
+            <w:webHidden/>
           </w:rPr>
           <w:fldChar w:fldCharType="separate"/>
         </w:r>
         <w:r>
           <w:rPr>
-            <w:rFonts w:ascii="Times New Roman"/>
-            <w:noProof/>
-            <w:webHidden/>
-            <w:sz w:val="28"/>
-            <w:szCs w:val="28"/>
+            <w:noProof/>
+            <w:webHidden/>
           </w:rPr>
           <w:t>13</w:t>
         </w:r>
         <w:r>
           <w:rPr>
-            <w:rFonts w:ascii="Times New Roman"/>
-            <w:noProof/>
-            <w:webHidden/>
-            <w:sz w:val="28"/>
-            <w:szCs w:val="28"/>
+            <w:noProof/>
+            <w:webHidden/>
           </w:rPr>
           <w:fldChar w:fldCharType="end"/>
         </w:r>
@@ -10486,92 +10122,69 @@
           <w:tab w:val="right" w:leader="dot" w:pos="9345"/>
         </w:tabs>
         <w:rPr>
-          <w:rFonts w:ascii="Times New Roman" w:eastAsiaTheme="minorEastAsia"/>
+          <w:rFonts w:asciiTheme="minorHAnsi" w:eastAsiaTheme="minorEastAsia" w:hAnsiTheme="minorHAnsi" w:cstheme="minorBidi"/>
           <w:noProof/>
           <w:kern w:val="0"/>
-          <w:sz w:val="28"/>
-          <w:szCs w:val="28"/>
+          <w:sz w:val="22"/>
+          <w:szCs w:val="22"/>
           <w:lang w:val="ru-RU" w:eastAsia="ru-RU"/>
         </w:rPr>
       </w:pPr>
-      <w:hyperlink w:anchor="_Toc116739231" w:history="1">
+      <w:hyperlink w:anchor="_Toc116741188" w:history="1">
         <w:r>
           <w:rPr>
             <w:rStyle w:val="a5"/>
             <w:rFonts w:ascii="Times New Roman"/>
             <w:noProof/>
-            <w:sz w:val="28"/>
-            <w:szCs w:val="28"/>
             <w:lang w:val="ru-RU"/>
           </w:rPr>
           <w:t>Рис. 5.2.1. Перенос Лабораторной работы №1.</w:t>
         </w:r>
         <w:r>
           <w:rPr>
-            <w:rFonts w:ascii="Times New Roman"/>
-            <w:noProof/>
-            <w:webHidden/>
-            <w:sz w:val="28"/>
-            <w:szCs w:val="28"/>
+            <w:noProof/>
+            <w:webHidden/>
           </w:rPr>
           <w:tab/>
         </w:r>
         <w:r>
           <w:rPr>
-            <w:rFonts w:ascii="Times New Roman"/>
-            <w:noProof/>
-            <w:webHidden/>
-            <w:sz w:val="28"/>
-            <w:szCs w:val="28"/>
+            <w:noProof/>
+            <w:webHidden/>
           </w:rPr>
           <w:fldChar w:fldCharType="begin"/>
         </w:r>
         <w:r>
           <w:rPr>
-            <w:rFonts w:ascii="Times New Roman"/>
-            <w:noProof/>
-            <w:webHidden/>
-            <w:sz w:val="28"/>
-            <w:szCs w:val="28"/>
-          </w:rPr>
-          <w:instrText xml:space="preserve"> PAGEREF _Toc116739231 \h </w:instrText>
-        </w:r>
-        <w:r>
-          <w:rPr>
-            <w:rFonts w:ascii="Times New Roman"/>
-            <w:noProof/>
-            <w:webHidden/>
-            <w:sz w:val="28"/>
-            <w:szCs w:val="28"/>
-          </w:rPr>
-        </w:r>
-        <w:r>
-          <w:rPr>
-            <w:rFonts w:ascii="Times New Roman"/>
-            <w:noProof/>
-            <w:webHidden/>
-            <w:sz w:val="28"/>
-            <w:szCs w:val="28"/>
+            <w:noProof/>
+            <w:webHidden/>
+          </w:rPr>
+          <w:instrText xml:space="preserve"> PAGEREF _Toc116741188 \h </w:instrText>
+        </w:r>
+        <w:r>
+          <w:rPr>
+            <w:noProof/>
+            <w:webHidden/>
+          </w:rPr>
+        </w:r>
+        <w:r>
+          <w:rPr>
+            <w:noProof/>
+            <w:webHidden/>
           </w:rPr>
           <w:fldChar w:fldCharType="separate"/>
         </w:r>
         <w:r>
           <w:rPr>
-            <w:rFonts w:ascii="Times New Roman"/>
-            <w:noProof/>
-            <w:webHidden/>
-            <w:sz w:val="28"/>
-            <w:szCs w:val="28"/>
+            <w:noProof/>
+            <w:webHidden/>
           </w:rPr>
           <w:t>13</w:t>
         </w:r>
         <w:r>
           <w:rPr>
-            <w:rFonts w:ascii="Times New Roman"/>
-            <w:noProof/>
-            <w:webHidden/>
-            <w:sz w:val="28"/>
-            <w:szCs w:val="28"/>
+            <w:noProof/>
+            <w:webHidden/>
           </w:rPr>
           <w:fldChar w:fldCharType="end"/>
         </w:r>
@@ -10584,92 +10197,69 @@
           <w:tab w:val="right" w:leader="dot" w:pos="9345"/>
         </w:tabs>
         <w:rPr>
-          <w:rFonts w:ascii="Times New Roman" w:eastAsiaTheme="minorEastAsia"/>
+          <w:rFonts w:asciiTheme="minorHAnsi" w:eastAsiaTheme="minorEastAsia" w:hAnsiTheme="minorHAnsi" w:cstheme="minorBidi"/>
           <w:noProof/>
           <w:kern w:val="0"/>
-          <w:sz w:val="28"/>
-          <w:szCs w:val="28"/>
+          <w:sz w:val="22"/>
+          <w:szCs w:val="22"/>
           <w:lang w:val="ru-RU" w:eastAsia="ru-RU"/>
         </w:rPr>
       </w:pPr>
-      <w:hyperlink w:anchor="_Toc116739232" w:history="1">
+      <w:hyperlink w:anchor="_Toc116741189" w:history="1">
         <w:r>
           <w:rPr>
             <w:rStyle w:val="a5"/>
             <w:rFonts w:ascii="Times New Roman"/>
             <w:noProof/>
-            <w:sz w:val="28"/>
-            <w:szCs w:val="28"/>
             <w:lang w:val="ru-RU"/>
           </w:rPr>
           <w:t>Рис. 5.2.2. Перенос лабораторной работы №2.</w:t>
         </w:r>
         <w:r>
           <w:rPr>
-            <w:rFonts w:ascii="Times New Roman"/>
-            <w:noProof/>
-            <w:webHidden/>
-            <w:sz w:val="28"/>
-            <w:szCs w:val="28"/>
+            <w:noProof/>
+            <w:webHidden/>
           </w:rPr>
           <w:tab/>
         </w:r>
         <w:r>
           <w:rPr>
-            <w:rFonts w:ascii="Times New Roman"/>
-            <w:noProof/>
-            <w:webHidden/>
-            <w:sz w:val="28"/>
-            <w:szCs w:val="28"/>
+            <w:noProof/>
+            <w:webHidden/>
           </w:rPr>
           <w:fldChar w:fldCharType="begin"/>
         </w:r>
         <w:r>
           <w:rPr>
-            <w:rFonts w:ascii="Times New Roman"/>
-            <w:noProof/>
-            <w:webHidden/>
-            <w:sz w:val="28"/>
-            <w:szCs w:val="28"/>
-          </w:rPr>
-          <w:instrText xml:space="preserve"> PAGEREF _Toc116739232 \h </w:instrText>
-        </w:r>
-        <w:r>
-          <w:rPr>
-            <w:rFonts w:ascii="Times New Roman"/>
-            <w:noProof/>
-            <w:webHidden/>
-            <w:sz w:val="28"/>
-            <w:szCs w:val="28"/>
-          </w:rPr>
-        </w:r>
-        <w:r>
-          <w:rPr>
-            <w:rFonts w:ascii="Times New Roman"/>
-            <w:noProof/>
-            <w:webHidden/>
-            <w:sz w:val="28"/>
-            <w:szCs w:val="28"/>
+            <w:noProof/>
+            <w:webHidden/>
+          </w:rPr>
+          <w:instrText xml:space="preserve"> PAGEREF _Toc116741189 \h </w:instrText>
+        </w:r>
+        <w:r>
+          <w:rPr>
+            <w:noProof/>
+            <w:webHidden/>
+          </w:rPr>
+        </w:r>
+        <w:r>
+          <w:rPr>
+            <w:noProof/>
+            <w:webHidden/>
           </w:rPr>
           <w:fldChar w:fldCharType="separate"/>
         </w:r>
         <w:r>
           <w:rPr>
-            <w:rFonts w:ascii="Times New Roman"/>
-            <w:noProof/>
-            <w:webHidden/>
-            <w:sz w:val="28"/>
-            <w:szCs w:val="28"/>
+            <w:noProof/>
+            <w:webHidden/>
           </w:rPr>
           <w:t>14</w:t>
         </w:r>
         <w:r>
           <w:rPr>
-            <w:rFonts w:ascii="Times New Roman"/>
-            <w:noProof/>
-            <w:webHidden/>
-            <w:sz w:val="28"/>
-            <w:szCs w:val="28"/>
+            <w:noProof/>
+            <w:webHidden/>
           </w:rPr>
           <w:fldChar w:fldCharType="end"/>
         </w:r>
@@ -10682,92 +10272,69 @@
           <w:tab w:val="right" w:leader="dot" w:pos="9345"/>
         </w:tabs>
         <w:rPr>
-          <w:rFonts w:ascii="Times New Roman" w:eastAsiaTheme="minorEastAsia"/>
+          <w:rFonts w:asciiTheme="minorHAnsi" w:eastAsiaTheme="minorEastAsia" w:hAnsiTheme="minorHAnsi" w:cstheme="minorBidi"/>
           <w:noProof/>
           <w:kern w:val="0"/>
-          <w:sz w:val="28"/>
-          <w:szCs w:val="28"/>
+          <w:sz w:val="22"/>
+          <w:szCs w:val="22"/>
           <w:lang w:val="ru-RU" w:eastAsia="ru-RU"/>
         </w:rPr>
       </w:pPr>
-      <w:hyperlink w:anchor="_Toc116739233" w:history="1">
+      <w:hyperlink w:anchor="_Toc116741190" w:history="1">
         <w:r>
           <w:rPr>
             <w:rStyle w:val="a5"/>
             <w:rFonts w:ascii="Times New Roman"/>
             <w:noProof/>
-            <w:sz w:val="28"/>
-            <w:szCs w:val="28"/>
             <w:lang w:val="ru-RU"/>
           </w:rPr>
           <w:t>Рис. 5.3.1. Добавленные изменения.</w:t>
         </w:r>
         <w:r>
           <w:rPr>
-            <w:rFonts w:ascii="Times New Roman"/>
-            <w:noProof/>
-            <w:webHidden/>
-            <w:sz w:val="28"/>
-            <w:szCs w:val="28"/>
+            <w:noProof/>
+            <w:webHidden/>
           </w:rPr>
           <w:tab/>
         </w:r>
         <w:r>
           <w:rPr>
-            <w:rFonts w:ascii="Times New Roman"/>
-            <w:noProof/>
-            <w:webHidden/>
-            <w:sz w:val="28"/>
-            <w:szCs w:val="28"/>
+            <w:noProof/>
+            <w:webHidden/>
           </w:rPr>
           <w:fldChar w:fldCharType="begin"/>
         </w:r>
         <w:r>
           <w:rPr>
-            <w:rFonts w:ascii="Times New Roman"/>
-            <w:noProof/>
-            <w:webHidden/>
-            <w:sz w:val="28"/>
-            <w:szCs w:val="28"/>
-          </w:rPr>
-          <w:instrText xml:space="preserve"> PAGEREF _Toc116739233 \h </w:instrText>
-        </w:r>
-        <w:r>
-          <w:rPr>
-            <w:rFonts w:ascii="Times New Roman"/>
-            <w:noProof/>
-            <w:webHidden/>
-            <w:sz w:val="28"/>
-            <w:szCs w:val="28"/>
-          </w:rPr>
-        </w:r>
-        <w:r>
-          <w:rPr>
-            <w:rFonts w:ascii="Times New Roman"/>
-            <w:noProof/>
-            <w:webHidden/>
-            <w:sz w:val="28"/>
-            <w:szCs w:val="28"/>
+            <w:noProof/>
+            <w:webHidden/>
+          </w:rPr>
+          <w:instrText xml:space="preserve"> PAGEREF _Toc116741190 \h </w:instrText>
+        </w:r>
+        <w:r>
+          <w:rPr>
+            <w:noProof/>
+            <w:webHidden/>
+          </w:rPr>
+        </w:r>
+        <w:r>
+          <w:rPr>
+            <w:noProof/>
+            <w:webHidden/>
           </w:rPr>
           <w:fldChar w:fldCharType="separate"/>
         </w:r>
         <w:r>
           <w:rPr>
-            <w:rFonts w:ascii="Times New Roman"/>
-            <w:noProof/>
-            <w:webHidden/>
-            <w:sz w:val="28"/>
-            <w:szCs w:val="28"/>
+            <w:noProof/>
+            <w:webHidden/>
           </w:rPr>
           <w:t>14</w:t>
         </w:r>
         <w:r>
           <w:rPr>
-            <w:rFonts w:ascii="Times New Roman"/>
-            <w:noProof/>
-            <w:webHidden/>
-            <w:sz w:val="28"/>
-            <w:szCs w:val="28"/>
+            <w:noProof/>
+            <w:webHidden/>
           </w:rPr>
           <w:fldChar w:fldCharType="end"/>
         </w:r>
@@ -10780,190 +10347,69 @@
           <w:tab w:val="right" w:leader="dot" w:pos="9345"/>
         </w:tabs>
         <w:rPr>
-          <w:rFonts w:ascii="Times New Roman" w:eastAsiaTheme="minorEastAsia"/>
+          <w:rFonts w:asciiTheme="minorHAnsi" w:eastAsiaTheme="minorEastAsia" w:hAnsiTheme="minorHAnsi" w:cstheme="minorBidi"/>
           <w:noProof/>
           <w:kern w:val="0"/>
-          <w:sz w:val="28"/>
-          <w:szCs w:val="28"/>
+          <w:sz w:val="22"/>
+          <w:szCs w:val="22"/>
           <w:lang w:val="ru-RU" w:eastAsia="ru-RU"/>
         </w:rPr>
       </w:pPr>
-      <w:hyperlink w:anchor="_Toc116739234" w:history="1">
+      <w:hyperlink w:anchor="_Toc116741191" w:history="1">
         <w:r>
           <w:rPr>
             <w:rStyle w:val="a5"/>
             <w:rFonts w:ascii="Times New Roman"/>
             <w:noProof/>
-            <w:sz w:val="28"/>
-            <w:szCs w:val="28"/>
             <w:lang w:val="ru-RU"/>
           </w:rPr>
-          <w:t>Рис.5.3.2. Заккомитим изменение.</w:t>
-        </w:r>
-        <w:r>
-          <w:rPr>
-            <w:rFonts w:ascii="Times New Roman"/>
-            <w:noProof/>
-            <w:webHidden/>
-            <w:sz w:val="28"/>
-            <w:szCs w:val="28"/>
+          <w:t>Рис. 5.3.3. Запустим изменения.</w:t>
+        </w:r>
+        <w:r>
+          <w:rPr>
+            <w:noProof/>
+            <w:webHidden/>
           </w:rPr>
           <w:tab/>
         </w:r>
         <w:r>
           <w:rPr>
-            <w:rFonts w:ascii="Times New Roman"/>
-            <w:noProof/>
-            <w:webHidden/>
-            <w:sz w:val="28"/>
-            <w:szCs w:val="28"/>
+            <w:noProof/>
+            <w:webHidden/>
           </w:rPr>
           <w:fldChar w:fldCharType="begin"/>
         </w:r>
         <w:r>
           <w:rPr>
-            <w:rFonts w:ascii="Times New Roman"/>
-            <w:noProof/>
-            <w:webHidden/>
-            <w:sz w:val="28"/>
-            <w:szCs w:val="28"/>
-          </w:rPr>
-          <w:instrText xml:space="preserve"> PAGEREF _Toc116739234 \h </w:instrText>
-        </w:r>
-        <w:r>
-          <w:rPr>
-            <w:rFonts w:ascii="Times New Roman"/>
-            <w:noProof/>
-            <w:webHidden/>
-            <w:sz w:val="28"/>
-            <w:szCs w:val="28"/>
-          </w:rPr>
-        </w:r>
-        <w:r>
-          <w:rPr>
-            <w:rFonts w:ascii="Times New Roman"/>
-            <w:noProof/>
-            <w:webHidden/>
-            <w:sz w:val="28"/>
-            <w:szCs w:val="28"/>
+            <w:noProof/>
+            <w:webHidden/>
+          </w:rPr>
+          <w:instrText xml:space="preserve"> PAGEREF _Toc116741191 \h </w:instrText>
+        </w:r>
+        <w:r>
+          <w:rPr>
+            <w:noProof/>
+            <w:webHidden/>
+          </w:rPr>
+        </w:r>
+        <w:r>
+          <w:rPr>
+            <w:noProof/>
+            <w:webHidden/>
           </w:rPr>
           <w:fldChar w:fldCharType="separate"/>
         </w:r>
         <w:r>
           <w:rPr>
-            <w:rFonts w:ascii="Times New Roman"/>
-            <w:noProof/>
-            <w:webHidden/>
-            <w:sz w:val="28"/>
-            <w:szCs w:val="28"/>
+            <w:noProof/>
+            <w:webHidden/>
           </w:rPr>
           <w:t>15</w:t>
         </w:r>
         <w:r>
           <w:rPr>
-            <w:rFonts w:ascii="Times New Roman"/>
-            <w:noProof/>
-            <w:webHidden/>
-            <w:sz w:val="28"/>
-            <w:szCs w:val="28"/>
-          </w:rPr>
-          <w:fldChar w:fldCharType="end"/>
-        </w:r>
-      </w:hyperlink>
-    </w:p>
-    <w:p>
-      <w:pPr>
-        <w:pStyle w:val="11"/>
-        <w:tabs>
-          <w:tab w:val="right" w:leader="dot" w:pos="9345"/>
-        </w:tabs>
-        <w:rPr>
-          <w:rFonts w:ascii="Times New Roman" w:eastAsiaTheme="minorEastAsia"/>
-          <w:noProof/>
-          <w:kern w:val="0"/>
-          <w:sz w:val="28"/>
-          <w:szCs w:val="28"/>
-          <w:lang w:val="ru-RU" w:eastAsia="ru-RU"/>
-        </w:rPr>
-      </w:pPr>
-      <w:hyperlink w:anchor="_Toc116739235" w:history="1">
-        <w:r>
-          <w:rPr>
-            <w:rStyle w:val="a5"/>
-            <w:rFonts w:ascii="Times New Roman"/>
-            <w:noProof/>
-            <w:sz w:val="28"/>
-            <w:szCs w:val="28"/>
-            <w:lang w:val="ru-RU"/>
-          </w:rPr>
-          <w:t>Рис. 5.3.3. Запустим изменения.</w:t>
-        </w:r>
-        <w:r>
-          <w:rPr>
-            <w:rFonts w:ascii="Times New Roman"/>
-            <w:noProof/>
-            <w:webHidden/>
-            <w:sz w:val="28"/>
-            <w:szCs w:val="28"/>
-          </w:rPr>
-          <w:tab/>
-        </w:r>
-        <w:r>
-          <w:rPr>
-            <w:rFonts w:ascii="Times New Roman"/>
-            <w:noProof/>
-            <w:webHidden/>
-            <w:sz w:val="28"/>
-            <w:szCs w:val="28"/>
-          </w:rPr>
-          <w:fldChar w:fldCharType="begin"/>
-        </w:r>
-        <w:r>
-          <w:rPr>
-            <w:rFonts w:ascii="Times New Roman"/>
-            <w:noProof/>
-            <w:webHidden/>
-            <w:sz w:val="28"/>
-            <w:szCs w:val="28"/>
-          </w:rPr>
-          <w:instrText xml:space="preserve"> PAGEREF _Toc116739235 \h </w:instrText>
-        </w:r>
-        <w:r>
-          <w:rPr>
-            <w:rFonts w:ascii="Times New Roman"/>
-            <w:noProof/>
-            <w:webHidden/>
-            <w:sz w:val="28"/>
-            <w:szCs w:val="28"/>
-          </w:rPr>
-        </w:r>
-        <w:r>
-          <w:rPr>
-            <w:rFonts w:ascii="Times New Roman"/>
-            <w:noProof/>
-            <w:webHidden/>
-            <w:sz w:val="28"/>
-            <w:szCs w:val="28"/>
-          </w:rPr>
-          <w:fldChar w:fldCharType="separate"/>
-        </w:r>
-        <w:r>
-          <w:rPr>
-            <w:rFonts w:ascii="Times New Roman"/>
-            <w:noProof/>
-            <w:webHidden/>
-            <w:sz w:val="28"/>
-            <w:szCs w:val="28"/>
-          </w:rPr>
-          <w:t>15</w:t>
-        </w:r>
-        <w:r>
-          <w:rPr>
-            <w:rFonts w:ascii="Times New Roman"/>
-            <w:noProof/>
-            <w:webHidden/>
-            <w:sz w:val="28"/>
-            <w:szCs w:val="28"/>
+            <w:noProof/>
+            <w:webHidden/>
           </w:rPr>
           <w:fldChar w:fldCharType="end"/>
         </w:r>
@@ -11142,7 +10588,7 @@
           <w:rPr>
             <w:noProof/>
           </w:rPr>
-          <w:t>14</w:t>
+          <w:t>16</w:t>
         </w:r>
         <w:r>
           <w:fldChar w:fldCharType="end"/>

</xml_diff>